<commit_message>
Edicion a Doc Preliminar
</commit_message>
<xml_diff>
--- a/docs/Documento Preliminar (20 de Marzo).docx
+++ b/docs/Documento Preliminar (20 de Marzo).docx
@@ -1,6 +1,6 @@
 
 <file path=word/document.xml><?xml version="1.0" encoding="utf-8"?>
-<w:document xmlns:wpc="http://schemas.microsoft.com/office/word/2010/wordprocessingCanvas" xmlns:cx="http://schemas.microsoft.com/office/drawing/2014/chartex" xmlns:cx1="http://schemas.microsoft.com/office/drawing/2015/9/8/chartex" xmlns:cx2="http://schemas.microsoft.com/office/drawing/2015/10/21/chartex" xmlns:cx3="http://schemas.microsoft.com/office/drawing/2016/5/9/chartex" xmlns:cx4="http://schemas.microsoft.com/office/drawing/2016/5/10/chartex" xmlns:cx5="http://schemas.microsoft.com/office/drawing/2016/5/11/chartex" xmlns:cx6="http://schemas.microsoft.com/office/drawing/2016/5/12/chartex" xmlns:cx7="http://schemas.microsoft.com/office/drawing/2016/5/13/chartex" xmlns:cx8="http://schemas.microsoft.com/office/drawing/2016/5/14/chartex" xmlns:mc="http://schemas.openxmlformats.org/markup-compatibility/2006" xmlns:aink="http://schemas.microsoft.com/office/drawing/2016/ink" xmlns:am3d="http://schemas.microsoft.com/office/drawing/2017/model3d" xmlns:o="urn:schemas-microsoft-com:office:office" xmlns:r="http://schemas.openxmlformats.org/officeDocument/2006/relationships" xmlns:m="http://schemas.openxmlformats.org/officeDocument/2006/math" xmlns:v="urn:schemas-microsoft-com:vml" xmlns:wp14="http://schemas.microsoft.com/office/word/2010/wordprocessingDrawing" xmlns:wp="http://schemas.openxmlformats.org/drawingml/2006/wordprocessingDrawing" xmlns:w10="urn:schemas-microsoft-com:office:word" xmlns:w="http://schemas.openxmlformats.org/wordprocessingml/2006/main" xmlns:w14="http://schemas.microsoft.com/office/word/2010/wordml" xmlns:w15="http://schemas.microsoft.com/office/word/2012/wordml" xmlns:w16cex="http://schemas.microsoft.com/office/word/2018/wordml/cex" xmlns:w16cid="http://schemas.microsoft.com/office/word/2016/wordml/cid" xmlns:w16="http://schemas.microsoft.com/office/word/2018/wordml" xmlns:w16sdtdh="http://schemas.microsoft.com/office/word/2020/wordml/sdtdatahash" xmlns:w16se="http://schemas.microsoft.com/office/word/2015/wordml/symex" xmlns:wpg="http://schemas.microsoft.com/office/word/2010/wordprocessingGroup" xmlns:wpi="http://schemas.microsoft.com/office/word/2010/wordprocessingInk" xmlns:wne="http://schemas.microsoft.com/office/word/2006/wordml" xmlns:wps="http://schemas.microsoft.com/office/word/2010/wordprocessingShape" mc:Ignorable="w14 w15 w16se w16cid w16 w16cex w16sdtdh wp14">
+<w:document xmlns:wpc="http://schemas.microsoft.com/office/word/2010/wordprocessingCanvas" xmlns:cx="http://schemas.microsoft.com/office/drawing/2014/chartex" xmlns:cx1="http://schemas.microsoft.com/office/drawing/2015/9/8/chartex" xmlns:cx2="http://schemas.microsoft.com/office/drawing/2015/10/21/chartex" xmlns:cx3="http://schemas.microsoft.com/office/drawing/2016/5/9/chartex" xmlns:cx4="http://schemas.microsoft.com/office/drawing/2016/5/10/chartex" xmlns:cx5="http://schemas.microsoft.com/office/drawing/2016/5/11/chartex" xmlns:cx6="http://schemas.microsoft.com/office/drawing/2016/5/12/chartex" xmlns:cx7="http://schemas.microsoft.com/office/drawing/2016/5/13/chartex" xmlns:cx8="http://schemas.microsoft.com/office/drawing/2016/5/14/chartex" xmlns:mc="http://schemas.openxmlformats.org/markup-compatibility/2006" xmlns:aink="http://schemas.microsoft.com/office/drawing/2016/ink" xmlns:am3d="http://schemas.microsoft.com/office/drawing/2017/model3d" xmlns:o="urn:schemas-microsoft-com:office:office" xmlns:oel="http://schemas.microsoft.com/office/2019/extlst" xmlns:r="http://schemas.openxmlformats.org/officeDocument/2006/relationships" xmlns:m="http://schemas.openxmlformats.org/officeDocument/2006/math" xmlns:v="urn:schemas-microsoft-com:vml" xmlns:wp14="http://schemas.microsoft.com/office/word/2010/wordprocessingDrawing" xmlns:wp="http://schemas.openxmlformats.org/drawingml/2006/wordprocessingDrawing" xmlns:w10="urn:schemas-microsoft-com:office:word" xmlns:w="http://schemas.openxmlformats.org/wordprocessingml/2006/main" xmlns:w14="http://schemas.microsoft.com/office/word/2010/wordml" xmlns:w15="http://schemas.microsoft.com/office/word/2012/wordml" xmlns:w16cex="http://schemas.microsoft.com/office/word/2018/wordml/cex" xmlns:w16cid="http://schemas.microsoft.com/office/word/2016/wordml/cid" xmlns:w16="http://schemas.microsoft.com/office/word/2018/wordml" xmlns:w16du="http://schemas.microsoft.com/office/word/2023/wordml/word16du" xmlns:w16sdtdh="http://schemas.microsoft.com/office/word/2020/wordml/sdtdatahash" xmlns:w16sdtfl="http://schemas.microsoft.com/office/word/2024/wordml/sdtformatlock" xmlns:w16se="http://schemas.microsoft.com/office/word/2015/wordml/symex" xmlns:wpg="http://schemas.microsoft.com/office/word/2010/wordprocessingGroup" xmlns:wpi="http://schemas.microsoft.com/office/word/2010/wordprocessingInk" xmlns:wne="http://schemas.microsoft.com/office/word/2006/wordml" xmlns:wps="http://schemas.microsoft.com/office/word/2010/wordprocessingShape" mc:Ignorable="w14 w15 w16se w16cid w16 w16cex w16sdtdh w16sdtfl w16du wp14">
   <w:body>
     <w:p>
       <w:pPr>
@@ -74,30 +74,16 @@
         </w:rPr>
         <w:t xml:space="preserve"> en Algoritmos y </w:t>
       </w:r>
-      <w:del w:id="0" w:author="Juan Felipe Aranguren Checa" w:date="2025-03-25T10:35:00Z">
-        <w:r>
-          <w:rPr>
-            <w:rFonts w:cs="Segoe UI"/>
-            <w:b/>
-            <w:bCs/>
-            <w:sz w:val="40"/>
-            <w:szCs w:val="40"/>
-          </w:rPr>
-          <w:delText>Programacion</w:delText>
-        </w:r>
-      </w:del>
-      <w:ins w:id="1" w:author="Juan Felipe Aranguren Checa" w:date="2025-03-25T10:35:00Z">
-        <w:r>
-          <w:rPr>
-            <w:rFonts w:cs="Segoe UI"/>
-            <w:b/>
-            <w:bCs/>
-            <w:sz w:val="40"/>
-            <w:szCs w:val="40"/>
-          </w:rPr>
-          <w:t>Programación</w:t>
-        </w:r>
-      </w:ins>
+      <w:r>
+        <w:rPr>
+          <w:rFonts w:cs="Segoe UI"/>
+          <w:b/>
+          <w:bCs/>
+          <w:sz w:val="40"/>
+          <w:szCs w:val="40"/>
+        </w:rPr>
+        <w:t>Programación</w:t>
+      </w:r>
       <w:r>
         <w:rPr>
           <w:rFonts w:cs="Segoe UI"/>
@@ -552,7 +538,6 @@
           <w:docPartUnique/>
         </w:docPartObj>
       </w:sdtPr>
-      <w:sdtEndPr/>
       <w:sdtContent>
         <w:p>
           <w:pPr>
@@ -2449,7 +2434,7 @@
           <w:szCs w:val="26"/>
         </w:rPr>
       </w:pPr>
-      <w:bookmarkStart w:id="2" w:name="_Toc397444423"/>
+      <w:bookmarkStart w:id="0" w:name="_Toc397444423"/>
       <w:r>
         <w:rPr>
           <w:rFonts w:cs="Segoe UI"/>
@@ -2464,8 +2449,8 @@
           <w:rFonts w:cs="Segoe UI"/>
         </w:rPr>
       </w:pPr>
-      <w:bookmarkStart w:id="3" w:name="_Toc397444424"/>
-      <w:bookmarkEnd w:id="2"/>
+      <w:bookmarkStart w:id="1" w:name="_Toc397444424"/>
+      <w:bookmarkEnd w:id="0"/>
       <w:r>
         <w:rPr>
           <w:rFonts w:cs="Segoe UI"/>
@@ -2693,7 +2678,7 @@
         </w:rPr>
         <w:t>Abstract</w:t>
       </w:r>
-      <w:bookmarkEnd w:id="3"/>
+      <w:bookmarkEnd w:id="1"/>
     </w:p>
     <w:p>
       <w:pPr>
@@ -2786,39 +2771,25 @@
           <w:szCs w:val="24"/>
           <w:lang w:val="en-US"/>
         </w:rPr>
-        <w:t>This project addresses the challenges identified in the Algorithms and Programming 1 course at Universidad Icesi, where students face significant difficulties in understanding and applying fundamental Object-Oriented Programming (OOP) concepts in early stages, such as functions, loops, and polymorphism. These difficulties negatively impact academic performance and student retention.</w:t>
-      </w:r>
-    </w:p>
-    <w:p>
-      <w:pPr>
-        <w:spacing w:before="240" w:after="240" w:line="360" w:lineRule="auto"/>
-        <w:rPr>
-          <w:lang w:val="en-US"/>
-        </w:rPr>
-      </w:pPr>
+        <w:t xml:space="preserve">This project addresses the challenges identified in the Algorithms and Programming 1 course at Universidad </w:t>
+      </w:r>
+      <w:proofErr w:type="spellStart"/>
       <w:r>
         <w:rPr>
           <w:rFonts w:eastAsia="Segoe UI" w:cs="Segoe UI"/>
           <w:szCs w:val="24"/>
           <w:lang w:val="en-US"/>
         </w:rPr>
-        <w:t>To mitigate this issue, the development of an intelligent tutor is proposed, leveraging artificial intelligence and natural language processing techniques to provide personalized assistance, review code syntax, and promote good programming practices. The solution will be implemented through a web application, with the aim of integrating into the university's educational ecosystem, facilitating adoption by students and faculty.</w:t>
-      </w:r>
-    </w:p>
-    <w:p>
-      <w:pPr>
-        <w:spacing w:before="240" w:after="240" w:line="360" w:lineRule="auto"/>
-        <w:rPr>
-          <w:lang w:val="en-US"/>
-        </w:rPr>
-      </w:pPr>
+        <w:t>Icesi</w:t>
+      </w:r>
+      <w:proofErr w:type="spellEnd"/>
       <w:r>
         <w:rPr>
           <w:rFonts w:eastAsia="Segoe UI" w:cs="Segoe UI"/>
           <w:szCs w:val="24"/>
           <w:lang w:val="en-US"/>
         </w:rPr>
-        <w:t>The methodology includes requirement analysis, the development and integration of expert systems, and impact evaluation through academic performance metrics. Deliverables include a functional prototype of the intelligent tutor, test reports, and result analyses, which will validate the tool's effectiveness.</w:t>
+        <w:t>, where students face significant difficulties in understanding and applying fundamental Object-Oriented Programming (OOP) concepts in early stages, such as functions, loops, and polymorphism. These difficulties negatively impact academic performance and student retention.</w:t>
       </w:r>
     </w:p>
     <w:p>
@@ -2834,23 +2805,39 @@
           <w:szCs w:val="24"/>
           <w:lang w:val="en-US"/>
         </w:rPr>
-        <w:t>The expected outcomes include improved understanding of</w:t>
-      </w:r>
+        <w:t>To mitigate this issue, the development of an intelligent tutor is proposed, leveraging artificial intelligence and natural language processing techniques to provide personalized assistance, review code syntax, and promote good programming practices. The solution will be implemented through a web application, with the aim of integrating into the university's educational ecosystem, facilitating adoption by students and faculty.</w:t>
+      </w:r>
+    </w:p>
+    <w:p>
+      <w:pPr>
+        <w:spacing w:before="240" w:after="240" w:line="360" w:lineRule="auto"/>
+        <w:rPr>
+          <w:lang w:val="en-US"/>
+        </w:rPr>
+      </w:pPr>
       <w:r>
         <w:rPr>
           <w:rFonts w:eastAsia="Segoe UI" w:cs="Segoe UI"/>
           <w:szCs w:val="24"/>
           <w:lang w:val="en-US"/>
         </w:rPr>
-        <w:t xml:space="preserve"> concepts and good practices regarding</w:t>
-      </w:r>
+        <w:t>The methodology includes requirement analysis, the development and integration of expert systems, and impact evaluation through academic performance metrics. Deliverables include a functional prototype of the intelligent tutor, test reports, and result analyses, which will validate the tool's effectiveness.</w:t>
+      </w:r>
+    </w:p>
+    <w:p>
+      <w:pPr>
+        <w:spacing w:before="240" w:after="240" w:line="360" w:lineRule="auto"/>
+        <w:rPr>
+          <w:lang w:val="en-US"/>
+        </w:rPr>
+      </w:pPr>
       <w:r>
         <w:rPr>
           <w:rFonts w:eastAsia="Segoe UI" w:cs="Segoe UI"/>
           <w:szCs w:val="24"/>
           <w:lang w:val="en-US"/>
         </w:rPr>
-        <w:t xml:space="preserve"> Object-Oriented Programming, increased interaction and timely feedback for students, and the strengthening of the teaching-learning process in the Algorithms and Programming 1 course. In summary, this project not only addresses a critical educational need </w:t>
+        <w:t>The expected outcomes include improved understanding of</w:t>
       </w:r>
       <w:r>
         <w:rPr>
@@ -2858,8 +2845,7 @@
           <w:szCs w:val="24"/>
           <w:lang w:val="en-US"/>
         </w:rPr>
-        <w:lastRenderedPageBreak/>
-        <w:t xml:space="preserve">but also fosters innovation in pedagogical </w:t>
+        <w:t xml:space="preserve"> concepts and good practices regarding</w:t>
       </w:r>
       <w:r>
         <w:rPr>
@@ -2867,7 +2853,7 @@
           <w:szCs w:val="24"/>
           <w:lang w:val="en-US"/>
         </w:rPr>
-        <w:t xml:space="preserve">and didactical </w:t>
+        <w:t xml:space="preserve"> Object-Oriented Programming, increased interaction and timely feedback for students, and the strengthening of the teaching-learning process in the Algorithms and Programming 1 course. In summary, this project not only addresses a critical educational need </w:t>
       </w:r>
       <w:r>
         <w:rPr>
@@ -2875,45 +2861,42 @@
           <w:szCs w:val="24"/>
           <w:lang w:val="en-US"/>
         </w:rPr>
-        <w:t>methodologies through the use of advanced technologies.</w:t>
-      </w:r>
-    </w:p>
-    <w:p>
-      <w:pPr>
-        <w:spacing w:after="0" w:line="360" w:lineRule="auto"/>
-        <w:rPr>
-          <w:rFonts w:cs="Segoe UI"/>
-          <w:lang w:val="en-US"/>
-        </w:rPr>
-      </w:pPr>
-    </w:p>
-    <w:p>
-      <w:pPr>
-        <w:spacing w:after="0" w:line="360" w:lineRule="auto"/>
-        <w:rPr>
-          <w:rFonts w:cs="Segoe UI"/>
-          <w:lang w:val="en-US"/>
-        </w:rPr>
-      </w:pPr>
-    </w:p>
-    <w:p>
-      <w:pPr>
-        <w:spacing w:after="0" w:line="360" w:lineRule="auto"/>
-        <w:rPr>
-          <w:rFonts w:cs="Segoe UI"/>
+        <w:lastRenderedPageBreak/>
+        <w:t xml:space="preserve">but also fosters innovation in pedagogical </w:t>
+      </w:r>
+      <w:r>
+        <w:rPr>
+          <w:rFonts w:eastAsia="Segoe UI" w:cs="Segoe UI"/>
           <w:szCs w:val="24"/>
           <w:lang w:val="en-US"/>
         </w:rPr>
-      </w:pPr>
-    </w:p>
-    <w:p>
-      <w:pPr>
-        <w:spacing w:after="0" w:line="360" w:lineRule="auto"/>
-        <w:rPr>
-          <w:rFonts w:cs="Segoe UI"/>
+        <w:t xml:space="preserve">and didactical </w:t>
+      </w:r>
+      <w:r>
+        <w:rPr>
+          <w:rFonts w:eastAsia="Segoe UI" w:cs="Segoe UI"/>
           <w:szCs w:val="24"/>
           <w:lang w:val="en-US"/>
         </w:rPr>
+        <w:t>methodologies through the use of advanced technologies.</w:t>
+      </w:r>
+    </w:p>
+    <w:p>
+      <w:pPr>
+        <w:spacing w:after="0" w:line="360" w:lineRule="auto"/>
+        <w:rPr>
+          <w:rFonts w:cs="Segoe UI"/>
+          <w:lang w:val="en-US"/>
+        </w:rPr>
+      </w:pPr>
+    </w:p>
+    <w:p>
+      <w:pPr>
+        <w:spacing w:after="0" w:line="360" w:lineRule="auto"/>
+        <w:rPr>
+          <w:rFonts w:cs="Segoe UI"/>
+          <w:lang w:val="en-US"/>
+        </w:rPr>
       </w:pPr>
     </w:p>
     <w:p>
@@ -3068,12 +3051,32 @@
     </w:p>
     <w:p>
       <w:pPr>
+        <w:spacing w:after="0" w:line="360" w:lineRule="auto"/>
+        <w:rPr>
+          <w:rFonts w:cs="Segoe UI"/>
+          <w:szCs w:val="24"/>
+          <w:lang w:val="en-US"/>
+        </w:rPr>
+      </w:pPr>
+    </w:p>
+    <w:p>
+      <w:pPr>
+        <w:spacing w:after="0" w:line="360" w:lineRule="auto"/>
+        <w:rPr>
+          <w:rFonts w:cs="Segoe UI"/>
+          <w:szCs w:val="24"/>
+          <w:lang w:val="en-US"/>
+        </w:rPr>
+      </w:pPr>
+    </w:p>
+    <w:p>
+      <w:pPr>
         <w:pStyle w:val="Ttulo2"/>
         <w:rPr>
           <w:rFonts w:cs="Segoe UI"/>
         </w:rPr>
       </w:pPr>
-      <w:bookmarkStart w:id="4" w:name="_Toc397444425"/>
+      <w:bookmarkStart w:id="2" w:name="_Toc397444425"/>
       <w:r>
         <w:rPr>
           <w:rFonts w:cs="Segoe UI"/>
@@ -3081,7 +3084,7 @@
         <w:lastRenderedPageBreak/>
         <w:t>Lista de acrónimos</w:t>
       </w:r>
-      <w:bookmarkEnd w:id="4"/>
+      <w:bookmarkEnd w:id="2"/>
     </w:p>
     <w:p>
       <w:r>
@@ -3186,7 +3189,21 @@
         <w:rPr>
           <w:rFonts w:cs="Segoe UI"/>
         </w:rPr>
-        <w:t xml:space="preserve">goritmos y Programacion </w:t>
+        <w:t xml:space="preserve">goritmos y </w:t>
+      </w:r>
+      <w:proofErr w:type="spellStart"/>
+      <w:r>
+        <w:rPr>
+          <w:rFonts w:cs="Segoe UI"/>
+        </w:rPr>
+        <w:t>Programacion</w:t>
+      </w:r>
+      <w:proofErr w:type="spellEnd"/>
+      <w:r>
+        <w:rPr>
+          <w:rFonts w:cs="Segoe UI"/>
+        </w:rPr>
+        <w:t xml:space="preserve"> </w:t>
       </w:r>
       <w:r>
         <w:rPr>
@@ -3452,16 +3469,10 @@
         <w:rPr>
           <w:rFonts w:cs="Segoe UI"/>
           <w:szCs w:val="24"/>
-          <w:rPrChange w:id="5" w:author="Juan Felipe Aranguren Checa" w:date="2025-03-25T10:35:00Z">
-            <w:rPr>
-              <w:rFonts w:cs="Segoe UI"/>
-              <w:szCs w:val="24"/>
-            </w:rPr>
-          </w:rPrChange>
         </w:rPr>
         <w:br w:type="page"/>
       </w:r>
-      <w:bookmarkStart w:id="6" w:name="_Toc397444426"/>
+      <w:bookmarkStart w:id="3" w:name="_Toc397444426"/>
       <w:r>
         <w:rPr>
           <w:rFonts w:cs="Segoe UI"/>
@@ -3469,7 +3480,7 @@
         <w:lastRenderedPageBreak/>
         <w:t>Glosario de términos</w:t>
       </w:r>
-      <w:bookmarkEnd w:id="6"/>
+      <w:bookmarkEnd w:id="3"/>
     </w:p>
     <w:p>
       <w:r>
@@ -3544,7 +3555,7 @@
           <w:rFonts w:cs="Segoe UI"/>
         </w:rPr>
       </w:pPr>
-      <w:bookmarkStart w:id="7" w:name="_Toc397444427"/>
+      <w:bookmarkStart w:id="4" w:name="_Toc397444427"/>
       <w:r>
         <w:rPr>
           <w:rFonts w:cs="Segoe UI"/>
@@ -3552,7 +3563,7 @@
         <w:lastRenderedPageBreak/>
         <w:t>Lista de símbolos</w:t>
       </w:r>
-      <w:bookmarkEnd w:id="7"/>
+      <w:bookmarkEnd w:id="4"/>
     </w:p>
     <w:p>
       <w:pPr>
@@ -3669,7 +3680,7 @@
           <w:szCs w:val="26"/>
         </w:rPr>
       </w:pPr>
-      <w:bookmarkStart w:id="8" w:name="_Toc397444428"/>
+      <w:bookmarkStart w:id="5" w:name="_Toc397444428"/>
       <w:r>
         <w:rPr>
           <w:rFonts w:cs="Segoe UI"/>
@@ -3697,7 +3708,7 @@
         </w:rPr>
         <w:t>de figuras</w:t>
       </w:r>
-      <w:bookmarkEnd w:id="8"/>
+      <w:bookmarkEnd w:id="5"/>
     </w:p>
     <w:p>
       <w:pPr>
@@ -4084,14 +4095,14 @@
           <w:rFonts w:cs="Segoe UI"/>
         </w:rPr>
       </w:pPr>
-      <w:bookmarkStart w:id="9" w:name="_Toc397444429"/>
+      <w:bookmarkStart w:id="6" w:name="_Toc397444429"/>
       <w:r>
         <w:rPr>
           <w:rFonts w:cs="Segoe UI"/>
         </w:rPr>
         <w:t>Índice de tablas</w:t>
       </w:r>
-      <w:bookmarkEnd w:id="9"/>
+      <w:bookmarkEnd w:id="6"/>
     </w:p>
     <w:p>
       <w:pPr>
@@ -4248,8 +4259,8 @@
           <w:rFonts w:cs="Segoe UI"/>
         </w:rPr>
       </w:pPr>
-      <w:bookmarkStart w:id="10" w:name="h.4vtu5a8ypykg" w:colFirst="0" w:colLast="0"/>
-      <w:bookmarkEnd w:id="10"/>
+      <w:bookmarkStart w:id="7" w:name="h.4vtu5a8ypykg" w:colFirst="0" w:colLast="0"/>
+      <w:bookmarkEnd w:id="7"/>
       <w:r>
         <w:rPr>
           <w:rFonts w:eastAsia="Arial" w:cs="Segoe UI"/>
@@ -4798,18 +4809,18 @@
       <w:r>
         <w:t xml:space="preserve">Colombia, </w:t>
       </w:r>
-      <w:commentRangeStart w:id="11"/>
+      <w:commentRangeStart w:id="8"/>
       <w:r>
         <w:t>en la que se destaca una creciente inversión en tecnologías de la información y comunicación</w:t>
       </w:r>
-      <w:commentRangeEnd w:id="11"/>
+      <w:commentRangeEnd w:id="8"/>
       <w:r>
         <w:rPr>
           <w:rStyle w:val="Refdecomentario"/>
           <w:rFonts w:ascii="Times New Roman" w:eastAsia="Times New Roman" w:hAnsi="Times New Roman" w:cs="Times New Roman"/>
           <w:lang w:val="en-US" w:eastAsia="en-US"/>
         </w:rPr>
-        <w:commentReference w:id="11"/>
+        <w:commentReference w:id="8"/>
       </w:r>
       <w:r>
         <w:t>. La infraestructura tecnológica y el ecosistema educativo están en constante actualización para responder a las demandas de un mercado laboral cada vez más competitivo. Además, la diversidad cultural y el dinamismo de la comunidad universitaria propician la búsqueda de metodologías pedagógicas innovadoras.</w:t>
@@ -4819,51 +4830,31 @@
       <w:r>
         <w:t xml:space="preserve">Entre los actores principales </w:t>
       </w:r>
-      <w:ins w:id="12" w:author="Juan Felipe Aranguren Checa" w:date="2025-03-25T10:06:00Z">
-        <w:r>
-          <w:t xml:space="preserve">del sistema propuesto </w:t>
-        </w:r>
-      </w:ins>
+      <w:r>
+        <w:t xml:space="preserve">del sistema propuesto </w:t>
+      </w:r>
       <w:r>
         <w:t xml:space="preserve">se encuentran los estudiantes, quienes deben </w:t>
       </w:r>
-      <w:del w:id="13" w:author="Juan Felipe Aranguren Checa" w:date="2025-03-25T10:07:00Z">
-        <w:r>
-          <w:delText>adaptarse a la enseñanza de conceptos técnicos</w:delText>
-        </w:r>
-      </w:del>
-      <w:ins w:id="14" w:author="Juan Felipe Aranguren Checa" w:date="2025-03-25T10:07:00Z">
-        <w:r>
-          <w:t xml:space="preserve">aprender y desarrollar </w:t>
-        </w:r>
-      </w:ins>
-      <w:ins w:id="15" w:author="Juan Felipe Aranguren Checa" w:date="2025-03-25T10:09:00Z">
-        <w:r>
-          <w:t>sus competencias</w:t>
-        </w:r>
-      </w:ins>
+      <w:r>
+        <w:t xml:space="preserve">aprender y desarrollar </w:t>
+      </w:r>
+      <w:r>
+        <w:t>sus competencias</w:t>
+      </w:r>
       <w:r>
         <w:t xml:space="preserve">; los docentes, responsables de </w:t>
       </w:r>
-      <w:del w:id="16" w:author="Juan Felipe Aranguren Checa" w:date="2025-03-25T10:08:00Z">
-        <w:r>
-          <w:delText>transmitir estos conocimientos de manera efectiva</w:delText>
-        </w:r>
-      </w:del>
-      <w:ins w:id="17" w:author="Juan Felipe Aranguren Checa" w:date="2025-03-25T10:08:00Z">
-        <w:r>
-          <w:t xml:space="preserve">diseñar experiencias y ambientes de aprendizaje significativos que </w:t>
-        </w:r>
-      </w:ins>
-      <w:ins w:id="18" w:author="Juan Felipe Aranguren Checa" w:date="2025-03-25T10:09:00Z">
-        <w:r>
-          <w:t>permitan a los estudiantes desarrollar dichas competencias</w:t>
-        </w:r>
-      </w:ins>
+      <w:r>
+        <w:t xml:space="preserve">diseñar experiencias y ambientes de aprendizaje significativos que </w:t>
+      </w:r>
+      <w:r>
+        <w:t>permitan a los estudiantes desarrollar dichas competencias</w:t>
+      </w:r>
       <w:r>
         <w:t>; y la administración académica, que busca garantizar la calidad y pertinencia de la formación ofrecida. Estudios recientes en educación superior (véase, por ejemplo, investigaciones publicadas en revistas indexadas de educación tecnológica) han mostrado que la adopción de herramientas digitales innovadoras puede mejorar significativamente los procesos de aprendizaje y retención de información.</w:t>
       </w:r>
-      <w:commentRangeStart w:id="19"/>
+      <w:commentRangeStart w:id="9"/>
       <w:r>
         <w:t xml:space="preserve"> </w:t>
       </w:r>
@@ -4877,30 +4868,42 @@
         <w:rPr>
           <w:highlight w:val="yellow"/>
         </w:rPr>
-        <w:t>Al-Mabuk 2024</w:t>
-      </w:r>
+        <w:t>Al-</w:t>
+      </w:r>
+      <w:proofErr w:type="spellStart"/>
       <w:r>
         <w:rPr>
           <w:highlight w:val="yellow"/>
         </w:rPr>
+        <w:t>Mabuk</w:t>
+      </w:r>
+      <w:proofErr w:type="spellEnd"/>
+      <w:r>
+        <w:rPr>
+          <w:highlight w:val="yellow"/>
+        </w:rPr>
+        <w:t xml:space="preserve"> 2024</w:t>
+      </w:r>
+      <w:r>
+        <w:rPr>
+          <w:highlight w:val="yellow"/>
+        </w:rPr>
         <w:t>)</w:t>
       </w:r>
-      <w:commentRangeEnd w:id="19"/>
+      <w:commentRangeEnd w:id="9"/>
       <w:r>
         <w:rPr>
           <w:rStyle w:val="Refdecomentario"/>
           <w:rFonts w:ascii="Times New Roman" w:eastAsia="Times New Roman" w:hAnsi="Times New Roman" w:cs="Times New Roman"/>
           <w:lang w:val="en-US" w:eastAsia="en-US"/>
         </w:rPr>
-        <w:commentReference w:id="19"/>
-      </w:r>
-    </w:p>
-    <w:p>
-      <w:ins w:id="20" w:author="Juan Felipe Aranguren Checa" w:date="2025-03-25T10:11:00Z">
-        <w:r>
-          <w:t xml:space="preserve">El curso de </w:t>
-        </w:r>
-      </w:ins>
+        <w:commentReference w:id="9"/>
+      </w:r>
+    </w:p>
+    <w:p>
+      <w:r>
+        <w:t xml:space="preserve">El curso de </w:t>
+      </w:r>
       <w:r>
         <w:t xml:space="preserve">Algoritmos y </w:t>
       </w:r>
@@ -4913,276 +4916,64 @@
       <w:r>
         <w:t xml:space="preserve"> a la programación, </w:t>
       </w:r>
-      <w:del w:id="21" w:author="Juan Felipe Aranguren Checa" w:date="2025-03-25T10:11:00Z">
-        <w:r>
-          <w:delText xml:space="preserve">dándoles </w:delText>
-        </w:r>
-      </w:del>
-      <w:ins w:id="22" w:author="Juan Felipe Aranguren Checa" w:date="2025-03-25T10:11:00Z">
-        <w:r>
-          <w:t xml:space="preserve">proporcionándoles </w:t>
-        </w:r>
-      </w:ins>
-      <w:del w:id="23" w:author="Juan Felipe Aranguren Checa" w:date="2025-03-25T10:11:00Z">
-        <w:r>
-          <w:delText xml:space="preserve">herramientas </w:delText>
-        </w:r>
-      </w:del>
-      <w:ins w:id="24" w:author="Juan Felipe Aranguren Checa" w:date="2025-03-25T10:14:00Z">
-        <w:r>
-          <w:t>elementos</w:t>
-        </w:r>
-      </w:ins>
-      <w:ins w:id="25" w:author="Juan Felipe Aranguren Checa" w:date="2025-03-25T10:11:00Z">
-        <w:r>
-          <w:t xml:space="preserve"> </w:t>
-        </w:r>
-      </w:ins>
-      <w:del w:id="26" w:author="Juan Felipe Aranguren Checa" w:date="2025-03-25T10:11:00Z">
-        <w:r>
-          <w:delText xml:space="preserve">básicas </w:delText>
-        </w:r>
-      </w:del>
-      <w:ins w:id="27" w:author="Juan Felipe Aranguren Checa" w:date="2025-03-25T10:11:00Z">
-        <w:r>
-          <w:t xml:space="preserve">básicos </w:t>
-        </w:r>
-      </w:ins>
-      <w:ins w:id="28" w:author="Juan Felipe Aranguren Checa" w:date="2025-03-25T10:14:00Z">
-        <w:r>
-          <w:t xml:space="preserve">de los lenguajes de programación </w:t>
-        </w:r>
-      </w:ins>
+      <w:r>
+        <w:t xml:space="preserve">proporcionándoles elementos básicos de los lenguajes de programación </w:t>
+      </w:r>
       <w:r>
         <w:t>como lo son variables,</w:t>
       </w:r>
-      <w:ins w:id="29" w:author="Juan Felipe Aranguren Checa" w:date="2025-03-25T10:11:00Z">
-        <w:r>
-          <w:t xml:space="preserve"> condiciona</w:t>
-        </w:r>
-      </w:ins>
-      <w:ins w:id="30" w:author="Juan Felipe Aranguren Checa" w:date="2025-03-25T10:12:00Z">
-        <w:r>
-          <w:t>les,</w:t>
-        </w:r>
-      </w:ins>
+      <w:r>
+        <w:t xml:space="preserve"> condicionales,</w:t>
+      </w:r>
       <w:r>
         <w:t xml:space="preserve"> ciclos</w:t>
       </w:r>
-      <w:ins w:id="31" w:author="Juan Felipe Aranguren Checa" w:date="2025-03-25T10:12:00Z">
-        <w:r>
-          <w:t xml:space="preserve"> y métodos;</w:t>
-        </w:r>
-      </w:ins>
+      <w:r>
+        <w:t xml:space="preserve"> y métodos;</w:t>
+      </w:r>
       <w:r>
         <w:t xml:space="preserve"> </w:t>
       </w:r>
-      <w:moveToRangeStart w:id="32" w:author="Juan Felipe Aranguren Checa" w:date="2025-03-25T10:14:00Z" w:name="move193790082"/>
-      <w:moveTo w:id="33" w:author="Juan Felipe Aranguren Checa" w:date="2025-03-25T10:14:00Z">
-        <w:del w:id="34" w:author="Juan Felipe Aranguren Checa" w:date="2025-03-25T10:15:00Z">
-          <w:r>
-            <w:delText>Al igual</w:delText>
-          </w:r>
-        </w:del>
-      </w:moveTo>
-      <w:ins w:id="35" w:author="Juan Felipe Aranguren Checa" w:date="2025-03-25T10:15:00Z">
-        <w:r>
-          <w:t>para luego</w:t>
-        </w:r>
-      </w:ins>
-      <w:moveTo w:id="36" w:author="Juan Felipe Aranguren Checa" w:date="2025-03-25T10:14:00Z">
-        <w:del w:id="37" w:author="Juan Felipe Aranguren Checa" w:date="2025-03-25T10:15:00Z">
-          <w:r>
-            <w:delText>, les</w:delText>
-          </w:r>
-        </w:del>
-        <w:r>
-          <w:t xml:space="preserve"> </w:t>
-        </w:r>
-        <w:del w:id="38" w:author="Juan Felipe Aranguren Checa" w:date="2025-03-25T10:15:00Z">
-          <w:r>
-            <w:delText>brinda conocimiento</w:delText>
-          </w:r>
-        </w:del>
-      </w:moveTo>
-      <w:ins w:id="39" w:author="Juan Felipe Aranguren Checa" w:date="2025-03-25T10:15:00Z">
-        <w:r>
-          <w:t xml:space="preserve">contribuir </w:t>
-        </w:r>
-      </w:ins>
-      <w:ins w:id="40" w:author="Juan Felipe Aranguren Checa" w:date="2025-03-25T10:16:00Z">
-        <w:r>
-          <w:t>en la comprensión</w:t>
-        </w:r>
-      </w:ins>
-      <w:moveTo w:id="41" w:author="Juan Felipe Aranguren Checa" w:date="2025-03-25T10:14:00Z">
-        <w:r>
-          <w:t xml:space="preserve"> </w:t>
-        </w:r>
-        <w:del w:id="42" w:author="Juan Felipe Aranguren Checa" w:date="2025-03-25T10:16:00Z">
-          <w:r>
-            <w:delText xml:space="preserve">en </w:delText>
-          </w:r>
-        </w:del>
-      </w:moveTo>
-      <w:ins w:id="43" w:author="Juan Felipe Aranguren Checa" w:date="2025-03-25T10:16:00Z">
-        <w:r>
-          <w:t>d</w:t>
-        </w:r>
-      </w:ins>
-      <w:moveTo w:id="44" w:author="Juan Felipe Aranguren Checa" w:date="2025-03-25T10:14:00Z">
-        <w:r>
-          <w:t xml:space="preserve">el paradigma de </w:t>
-        </w:r>
-        <w:del w:id="45" w:author="Juan Felipe Aranguren Checa" w:date="2025-03-25T10:16:00Z">
-          <w:r>
-            <w:delText xml:space="preserve">la </w:delText>
-          </w:r>
-        </w:del>
-        <w:r>
-          <w:t xml:space="preserve">Programación Orientada a Objetos, lo que implica enfrentarse a conceptos abstractos como clases, objetos, </w:t>
-        </w:r>
-        <w:r>
-          <w:lastRenderedPageBreak/>
-          <w:t>encapsulación, herencia y polimorfismo.</w:t>
-        </w:r>
-      </w:moveTo>
-      <w:moveToRangeEnd w:id="32"/>
-      <w:ins w:id="46" w:author="Juan Felipe Aranguren Checa" w:date="2025-03-25T10:16:00Z">
-        <w:r>
-          <w:t xml:space="preserve"> El curso</w:t>
-        </w:r>
-      </w:ins>
-      <w:del w:id="47" w:author="Juan Felipe Aranguren Checa" w:date="2025-03-25T10:14:00Z">
-        <w:r>
-          <w:delText>y</w:delText>
-        </w:r>
-      </w:del>
-      <w:ins w:id="48" w:author="Juan Felipe Aranguren Checa" w:date="2025-03-25T10:17:00Z">
-        <w:r>
-          <w:t xml:space="preserve"> </w:t>
-        </w:r>
-      </w:ins>
-      <w:del w:id="49" w:author="Juan Felipe Aranguren Checa" w:date="2025-03-25T10:14:00Z">
-        <w:r>
-          <w:delText xml:space="preserve"> </w:delText>
-        </w:r>
-      </w:del>
-      <w:ins w:id="50" w:author="Juan Felipe Aranguren Checa" w:date="2025-03-25T10:12:00Z">
-        <w:r>
-          <w:t>facilita</w:t>
-        </w:r>
-      </w:ins>
-      <w:ins w:id="51" w:author="Juan Felipe Aranguren Checa" w:date="2025-03-25T10:17:00Z">
-        <w:r>
-          <w:t xml:space="preserve"> </w:t>
-        </w:r>
-      </w:ins>
-      <w:ins w:id="52" w:author="Juan Felipe Aranguren Checa" w:date="2025-03-25T10:12:00Z">
-        <w:r>
-          <w:t>experiencias de aprendizaje que les permit</w:t>
-        </w:r>
-      </w:ins>
-      <w:ins w:id="53" w:author="Juan Felipe Aranguren Checa" w:date="2025-03-25T10:17:00Z">
-        <w:r>
-          <w:t>e</w:t>
-        </w:r>
-      </w:ins>
-      <w:ins w:id="54" w:author="Juan Felipe Aranguren Checa" w:date="2025-03-25T10:12:00Z">
-        <w:r>
-          <w:t xml:space="preserve">n </w:t>
-        </w:r>
-      </w:ins>
-      <w:ins w:id="55" w:author="Juan Felipe Aranguren Checa" w:date="2025-03-25T10:17:00Z">
-        <w:r>
-          <w:t xml:space="preserve">a los estudiantes </w:t>
-        </w:r>
-      </w:ins>
-      <w:ins w:id="56" w:author="Juan Felipe Aranguren Checa" w:date="2025-03-25T10:12:00Z">
-        <w:r>
-          <w:t>de</w:t>
-        </w:r>
-      </w:ins>
-      <w:ins w:id="57" w:author="Juan Felipe Aranguren Checa" w:date="2025-03-25T10:13:00Z">
-        <w:r>
-          <w:t>sarrollar</w:t>
-        </w:r>
-      </w:ins>
-      <w:ins w:id="58" w:author="Juan Felipe Aranguren Checa" w:date="2025-03-25T10:12:00Z">
-        <w:r>
-          <w:t xml:space="preserve"> </w:t>
-        </w:r>
-      </w:ins>
-      <w:ins w:id="59" w:author="Juan Felipe Aranguren Checa" w:date="2025-03-25T10:13:00Z">
-        <w:r>
-          <w:t xml:space="preserve">sus capacidades de </w:t>
-        </w:r>
-      </w:ins>
+      <w:r>
+        <w:t>para luego contribuir en la comprensión</w:t>
+      </w:r>
+      <w:r>
+        <w:t xml:space="preserve"> </w:t>
+      </w:r>
+      <w:r>
+        <w:t>d</w:t>
+      </w:r>
+      <w:r>
+        <w:t>el paradigma de Programación Orientada a Objetos, lo que implica enfrentarse a conceptos abstractos como clases, objetos, encapsulación, herencia y polimorfismo.</w:t>
+      </w:r>
+      <w:r>
+        <w:t xml:space="preserve"> El curso facilita experiencias de aprendizaje que les permiten a los estudiantes desarrollar sus capacidades de </w:t>
+      </w:r>
       <w:r>
         <w:t xml:space="preserve">pensamiento </w:t>
       </w:r>
-      <w:del w:id="60" w:author="Juan Felipe Aranguren Checa" w:date="2025-03-25T10:13:00Z">
-        <w:r>
-          <w:delText xml:space="preserve">lógico </w:delText>
-        </w:r>
-      </w:del>
-      <w:ins w:id="61" w:author="Juan Felipe Aranguren Checa" w:date="2025-03-25T10:13:00Z">
-        <w:r>
-          <w:t>algorítmico</w:t>
-        </w:r>
-      </w:ins>
-      <w:ins w:id="62" w:author="Juan Felipe Aranguren Checa" w:date="2025-03-25T10:17:00Z">
-        <w:r>
-          <w:t xml:space="preserve"> y de solución de problemas</w:t>
-        </w:r>
-      </w:ins>
-      <w:ins w:id="63" w:author="Juan Felipe Aranguren Checa" w:date="2025-03-25T10:13:00Z">
-        <w:r>
-          <w:t>. El curso emplea como herramienta de aprendizaje</w:t>
-        </w:r>
-      </w:ins>
-      <w:del w:id="64" w:author="Juan Felipe Aranguren Checa" w:date="2025-03-25T10:13:00Z">
-        <w:r>
-          <w:delText>en</w:delText>
-        </w:r>
-      </w:del>
+      <w:r>
+        <w:lastRenderedPageBreak/>
+        <w:t>algorítmico y de solución de problemas. El curso emplea como herramienta de aprendizaje</w:t>
+      </w:r>
       <w:r>
         <w:t xml:space="preserve"> el lenguaje de Programación Java. </w:t>
       </w:r>
-      <w:moveFromRangeStart w:id="65" w:author="Juan Felipe Aranguren Checa" w:date="2025-03-25T10:14:00Z" w:name="move193790082"/>
-      <w:moveFrom w:id="66" w:author="Juan Felipe Aranguren Checa" w:date="2025-03-25T10:14:00Z">
-        <w:r>
-          <w:t>Al igual, les brinda conocimiento</w:t>
-        </w:r>
-        <w:r>
-          <w:t xml:space="preserve"> en el paradigma de la Programación Orientada a Objetos, lo que implica enfrentarse a conceptos abstractos como clases, objetos, encapsulación, herencia y polimorfismo. </w:t>
-        </w:r>
-      </w:moveFrom>
-      <w:moveFromRangeEnd w:id="65"/>
       <w:r>
         <w:t xml:space="preserve">Estos conceptos </w:t>
       </w:r>
-      <w:ins w:id="67" w:author="Juan Felipe Aranguren Checa" w:date="2025-03-25T10:18:00Z">
-        <w:r>
-          <w:t xml:space="preserve">y competencias </w:t>
-        </w:r>
-      </w:ins>
+      <w:r>
+        <w:t xml:space="preserve">y competencias </w:t>
+      </w:r>
       <w:r>
         <w:t xml:space="preserve">son fundamentales para el desarrollo de </w:t>
       </w:r>
-      <w:del w:id="68" w:author="Juan Felipe Aranguren Checa" w:date="2025-03-25T10:18:00Z">
-        <w:r>
-          <w:delText xml:space="preserve">competencias </w:delText>
-        </w:r>
-      </w:del>
-      <w:ins w:id="69" w:author="Juan Felipe Aranguren Checa" w:date="2025-03-25T10:18:00Z">
-        <w:r>
-          <w:t>capacidades</w:t>
-        </w:r>
-        <w:r>
-          <w:t xml:space="preserve"> </w:t>
-        </w:r>
-      </w:ins>
+      <w:r>
+        <w:t>capacidades</w:t>
+      </w:r>
+      <w:r>
+        <w:t xml:space="preserve"> </w:t>
+      </w:r>
       <w:r>
         <w:t>en áreas avanzadas de la ingeniería de software, sin embargo, su complejidad genera una curva de aprendizaje pronunciada.</w:t>
       </w:r>
@@ -5213,7 +5004,15 @@
         <w:t xml:space="preserve"> (</w:t>
       </w:r>
       <w:r>
-        <w:t>Diaz-Levya 2020</w:t>
+        <w:t>Diaz-</w:t>
+      </w:r>
+      <w:proofErr w:type="spellStart"/>
+      <w:r>
+        <w:t>Levya</w:t>
+      </w:r>
+      <w:proofErr w:type="spellEnd"/>
+      <w:r>
+        <w:t xml:space="preserve"> 2020</w:t>
       </w:r>
       <w:r>
         <w:t>)</w:t>
@@ -5462,11 +5261,9 @@
       <w:r>
         <w:t xml:space="preserve">La implementación de un sistema de tutoría digital </w:t>
       </w:r>
-      <w:ins w:id="70" w:author="Juan Felipe Aranguren Checa" w:date="2025-03-25T10:20:00Z">
-        <w:r>
-          <w:t xml:space="preserve">inteligente </w:t>
-        </w:r>
-      </w:ins>
+      <w:r>
+        <w:t xml:space="preserve">inteligente </w:t>
+      </w:r>
       <w:r>
         <w:t>responde a la imperante necesidad de incorporar herramientas tecnológicas que mejoren el proceso de enseñanza-aprendizaje. La capacidad de proporcionar retroalimentación inmediata, personalizada y adaptativa representa una ventaja competitiva en la formación de ingenieros</w:t>
       </w:r>
@@ -5494,35 +5291,22 @@
       <w:r>
         <w:t>, se espera que el tutor inteligente contribuya a mejorar el</w:t>
       </w:r>
-      <w:ins w:id="71" w:author="Juan Felipe Aranguren Checa" w:date="2025-03-25T10:20:00Z">
-        <w:r>
-          <w:t xml:space="preserve"> proceso de aprendizaje de los estudiantes y por ende mejorar su</w:t>
-        </w:r>
-      </w:ins>
-      <w:r>
-        <w:t xml:space="preserve"> rendimiento académico</w:t>
-      </w:r>
-      <w:del w:id="72" w:author="Juan Felipe Aranguren Checa" w:date="2025-03-25T10:20:00Z">
-        <w:r>
-          <w:delText xml:space="preserve"> de los </w:delText>
-        </w:r>
-        <w:r>
-          <w:lastRenderedPageBreak/>
-          <w:delText>estudiantes</w:delText>
-        </w:r>
-      </w:del>
-      <w:r>
-        <w:t>. La personalización del aprendizaje, mediante el análisis de interacciones y la identificación de áreas de dificultad, permitirá intervenciones pedagógicas más precisas y efectivas.</w:t>
-      </w:r>
-    </w:p>
-    <w:p>
-      <w:r>
+      <w:r>
+        <w:t xml:space="preserve"> proceso de aprendizaje de los estudiantes y por ende mejorar su</w:t>
+      </w:r>
+      <w:r>
+        <w:t xml:space="preserve"> rendimiento académico. La personalización del aprendizaje, mediante el análisis de interacciones y la identificación de áreas de dificultad, permitirá intervenciones pedagógicas más precisas y efectivas.</w:t>
+      </w:r>
+    </w:p>
+    <w:p>
+      <w:r>
+        <w:lastRenderedPageBreak/>
         <w:t>Este proyecto se alinea con las tendencias globales de integración de la IA en la educación</w:t>
       </w:r>
       <w:r>
         <w:t xml:space="preserve"> </w:t>
       </w:r>
-      <w:commentRangeStart w:id="73"/>
+      <w:commentRangeStart w:id="10"/>
       <w:r>
         <w:rPr>
           <w:highlight w:val="yellow"/>
@@ -5535,6 +5319,7 @@
         </w:rPr>
         <w:t xml:space="preserve">Flores </w:t>
       </w:r>
+      <w:proofErr w:type="spellStart"/>
       <w:proofErr w:type="gramStart"/>
       <w:r>
         <w:rPr>
@@ -5542,7 +5327,8 @@
         </w:rPr>
         <w:t>N.d</w:t>
       </w:r>
-      <w:commentRangeEnd w:id="73"/>
+      <w:commentRangeEnd w:id="10"/>
+      <w:proofErr w:type="spellEnd"/>
       <w:proofErr w:type="gramEnd"/>
       <w:r>
         <w:rPr>
@@ -5550,7 +5336,7 @@
           <w:rFonts w:ascii="Times New Roman" w:eastAsia="Times New Roman" w:hAnsi="Times New Roman" w:cs="Times New Roman"/>
           <w:lang w:val="en-US" w:eastAsia="en-US"/>
         </w:rPr>
-        <w:commentReference w:id="73"/>
+        <w:commentReference w:id="10"/>
       </w:r>
       <w:r>
         <w:rPr>
@@ -5573,11 +5359,6 @@
       <w:r>
         <w:t xml:space="preserve"> </w:t>
       </w:r>
-      <w:del w:id="74" w:author="Juan Felipe Aranguren Checa" w:date="2025-03-25T10:24:00Z">
-        <w:r>
-          <w:delText>Debido a que, la mejora en la calidad educativa no solo repercute en el ámbito académico, sino que también tiene implicaciones económicas y sociales al formar profesionales mejor capacitados, capaces de responder a las demandas del sector tecnológico y contribuir al desarrollo de la industria.</w:delText>
-        </w:r>
-      </w:del>
     </w:p>
     <w:p/>
     <w:p>
@@ -5601,32 +5382,21 @@
       <w:r>
         <w:t>La implementación de un tutor inteligente mejora la calidad del proceso de enseñanza-aprendizaje, facilitando la comprensión de conceptos complejos y reduciendo la</w:t>
       </w:r>
-      <w:ins w:id="75" w:author="Juan Felipe Aranguren Checa" w:date="2025-03-25T10:21:00Z">
-        <w:r>
-          <w:t>s</w:t>
-        </w:r>
-      </w:ins>
+      <w:r>
+        <w:t>s</w:t>
+      </w:r>
       <w:r>
         <w:t xml:space="preserve"> brecha</w:t>
       </w:r>
-      <w:ins w:id="76" w:author="Juan Felipe Aranguren Checa" w:date="2025-03-25T10:21:00Z">
-        <w:r>
-          <w:t>s</w:t>
-        </w:r>
-      </w:ins>
+      <w:r>
+        <w:t>s</w:t>
+      </w:r>
       <w:r>
         <w:t xml:space="preserve"> de </w:t>
       </w:r>
-      <w:del w:id="77" w:author="Juan Felipe Aranguren Checa" w:date="2025-03-25T10:21:00Z">
-        <w:r>
-          <w:delText>conocimiento</w:delText>
-        </w:r>
-      </w:del>
-      <w:ins w:id="78" w:author="Juan Felipe Aranguren Checa" w:date="2025-03-25T10:21:00Z">
-        <w:r>
-          <w:t>aprendizaje</w:t>
-        </w:r>
-      </w:ins>
+      <w:r>
+        <w:t>aprendizaje</w:t>
+      </w:r>
       <w:r>
         <w:t>. Esto se traduce en una mayor retención y éxito académico, contribuyendo a la formación de profesionales más competentes y preparados para enfrentar los retos del sector tecnológico. Además, el acceso a una retroalimentación personalizada promueve la equidad educativa, beneficiando a estudiantes con diferentes niveles de preparación previa.</w:t>
       </w:r>
@@ -5644,73 +5414,121 @@
       <w:r>
         <w:t xml:space="preserve">incentiva el desarrollo de competencias digitales y promueve una mentalidad orientada a la innovación. Esto contribuye a modernizar los métodos pedagógicos y a </w:t>
       </w:r>
-      <w:del w:id="79" w:author="Juan Felipe Aranguren Checa" w:date="2025-03-25T10:22:00Z">
-        <w:r>
-          <w:delText xml:space="preserve">generar </w:delText>
-        </w:r>
-      </w:del>
-      <w:ins w:id="80" w:author="Juan Felipe Aranguren Checa" w:date="2025-03-25T10:22:00Z">
-        <w:r>
-          <w:t>propiciar</w:t>
-        </w:r>
-        <w:r>
-          <w:t xml:space="preserve"> </w:t>
-        </w:r>
-      </w:ins>
-      <w:r>
-        <w:t>una cultura de aprendizaje continuo</w:t>
-      </w:r>
-      <w:del w:id="81" w:author="Juan Felipe Aranguren Checa" w:date="2025-03-25T10:22:00Z">
-        <w:r>
-          <w:delText xml:space="preserve"> y adaptativo</w:delText>
-        </w:r>
-      </w:del>
+      <w:r>
+        <w:t>propiciar</w:t>
+      </w:r>
+      <w:r>
+        <w:t xml:space="preserve"> </w:t>
+      </w:r>
+      <w:r>
+        <w:t>una cultura de aprendizaje continuo.</w:t>
+      </w:r>
+      <w:r>
+        <w:t xml:space="preserve"> </w:t>
+      </w:r>
+      <w:r>
+        <w:t>A</w:t>
+      </w:r>
+      <w:r>
+        <w:t>l mejorar</w:t>
+      </w:r>
+      <w:r>
+        <w:t xml:space="preserve"> los procesos de enseñanza mediante herramientas tecnológicas, el proyecto puede generar una reducción en los costos asociados a metodologías tradicionales y en la inversión en recursos didácticos. </w:t>
+      </w:r>
+    </w:p>
+    <w:p>
+      <w:pPr>
+        <w:spacing w:after="0"/>
+      </w:pPr>
+      <w:r>
+        <w:t xml:space="preserve">Por </w:t>
+      </w:r>
+      <w:r>
+        <w:t>último</w:t>
+      </w:r>
+      <w:r>
+        <w:t>, e</w:t>
+      </w:r>
+      <w:r>
+        <w:t>l uso de un tutor inteligente que ofrece asistencia inmediata y adaptada a las necesidades individuales puede reducir los niveles de estrés y ansiedad en los estudiantes. Al proporcionar un entorno de aprendizaje más dinámico y centrado en el estudiante, se favorece un ambiente académico más saludable y se mejora la satisfacción general, impactando positivamente en el bienestar psicológico y social de la comunidad estudiantil</w:t>
+      </w:r>
       <w:r>
         <w:t>.</w:t>
       </w:r>
-      <w:r>
-        <w:t xml:space="preserve"> </w:t>
-      </w:r>
-      <w:del w:id="82" w:author="Juan Felipe Aranguren Checa" w:date="2025-03-25T10:22:00Z">
-        <w:r>
-          <w:delText>Debido a que, a</w:delText>
-        </w:r>
-      </w:del>
-      <w:ins w:id="83" w:author="Juan Felipe Aranguren Checa" w:date="2025-03-25T10:22:00Z">
-        <w:r>
-          <w:t>A</w:t>
-        </w:r>
-      </w:ins>
-      <w:r>
-        <w:t>l mejorar</w:t>
-      </w:r>
-      <w:r>
-        <w:t xml:space="preserve"> los procesos de enseñanza mediante herramientas tecnológicas, el proyecto puede generar una reducción en los costos asociados a metodologías tradicionales y en la inversión en recursos didácticos. </w:t>
-      </w:r>
-      <w:del w:id="84" w:author="Juan Felipe Aranguren Checa" w:date="2025-03-25T10:24:00Z">
-        <w:r>
-          <w:delText>La mejora en la formación de los estudiantes también se traduce en un mercado laboral con profesionales mejor preparados, lo que impulsa el desarrollo económico y la competitividad del sector tecnológico a nivel regional</w:delText>
-        </w:r>
-        <w:r>
-          <w:delText>.</w:delText>
-        </w:r>
-      </w:del>
     </w:p>
     <w:p>
       <w:pPr>
         <w:spacing w:after="0"/>
-      </w:pPr>
-      <w:r>
-        <w:t xml:space="preserve">Por </w:t>
-      </w:r>
-      <w:r>
-        <w:t>último</w:t>
-      </w:r>
-      <w:r>
-        <w:t>, e</w:t>
-      </w:r>
-      <w:r>
-        <w:t>l uso de un tutor inteligente que ofrece asistencia inmediata y adaptada a las necesidades individuales puede reducir los niveles de estrés y ansiedad en los estudiantes. Al proporcionar un entorno de aprendizaje más dinámico y centrado en el estudiante, se favorece un ambiente académico más saludable y se mejora la satisfacción general, impactando positivamente en el bienestar psicológico y social de la comunidad estudiantil</w:t>
+        <w:rPr>
+          <w:rFonts w:cs="Segoe UI"/>
+          <w:b/>
+          <w:szCs w:val="24"/>
+        </w:rPr>
+      </w:pPr>
+    </w:p>
+    <w:p>
+      <w:pPr>
+        <w:spacing w:after="0"/>
+        <w:rPr>
+          <w:rFonts w:cs="Segoe UI"/>
+          <w:b/>
+          <w:szCs w:val="24"/>
+        </w:rPr>
+      </w:pPr>
+    </w:p>
+    <w:p>
+      <w:pPr>
+        <w:spacing w:after="0"/>
+        <w:rPr>
+          <w:rFonts w:cs="Segoe UI"/>
+          <w:b/>
+          <w:szCs w:val="24"/>
+        </w:rPr>
+      </w:pPr>
+    </w:p>
+    <w:p>
+      <w:pPr>
+        <w:pStyle w:val="Ttulo3"/>
+        <w:rPr>
+          <w:rFonts w:cs="Segoe UI"/>
+        </w:rPr>
+      </w:pPr>
+      <w:bookmarkStart w:id="11" w:name="_Toc397444431"/>
+      <w:r>
+        <w:rPr>
+          <w:rFonts w:cs="Segoe UI"/>
+        </w:rPr>
+        <w:t>Descripción del problema</w:t>
+      </w:r>
+      <w:bookmarkEnd w:id="11"/>
+    </w:p>
+    <w:p>
+      <w:r>
+        <w:t xml:space="preserve">La problemática abordada se deriva directamente del contexto académico y tecnológico de la Universidad Icesi, en donde se ha observado que el curso de Algoritmos y Programación 1 presenta dificultades significativas en la asimilación de conceptos fundamentales de la </w:t>
+      </w:r>
+      <w:r>
+        <w:t xml:space="preserve">programación. Tales como funciones, ciclos, </w:t>
+      </w:r>
+      <w:r>
+        <w:t xml:space="preserve">métodos </w:t>
+      </w:r>
+      <w:r>
+        <w:t xml:space="preserve">y </w:t>
+      </w:r>
+      <w:r>
+        <w:t xml:space="preserve">POO. Estas dificultades afectan el </w:t>
+      </w:r>
+      <w:r>
+        <w:t xml:space="preserve">proceso de aprendizaje de los estudiantes, su </w:t>
+      </w:r>
+      <w:r>
+        <w:t>rendimiento académico</w:t>
+      </w:r>
+      <w:r>
+        <w:t xml:space="preserve"> y su transición a</w:t>
+      </w:r>
+      <w:r>
+        <w:t xml:space="preserve"> cursos avanzados</w:t>
       </w:r>
       <w:r>
         <w:t>.</w:t>
@@ -5718,132 +5536,16 @@
     </w:p>
     <w:p>
       <w:pPr>
-        <w:spacing w:after="0"/>
-        <w:rPr>
-          <w:rFonts w:cs="Segoe UI"/>
-          <w:b/>
-          <w:szCs w:val="24"/>
-        </w:rPr>
-      </w:pPr>
-    </w:p>
-    <w:p>
-      <w:pPr>
-        <w:spacing w:after="0"/>
-        <w:rPr>
-          <w:rFonts w:cs="Segoe UI"/>
-          <w:b/>
-          <w:szCs w:val="24"/>
-        </w:rPr>
-      </w:pPr>
-    </w:p>
-    <w:p>
-      <w:pPr>
-        <w:spacing w:after="0"/>
-        <w:rPr>
-          <w:rFonts w:cs="Segoe UI"/>
-          <w:b/>
-          <w:szCs w:val="24"/>
-        </w:rPr>
-      </w:pPr>
-    </w:p>
-    <w:p>
-      <w:pPr>
         <w:pStyle w:val="Ttulo3"/>
         <w:rPr>
           <w:rFonts w:cs="Segoe UI"/>
         </w:rPr>
       </w:pPr>
-      <w:bookmarkStart w:id="85" w:name="_Toc397444431"/>
-      <w:r>
-        <w:rPr>
-          <w:rFonts w:cs="Segoe UI"/>
-        </w:rPr>
-        <w:t>Descripción del problema</w:t>
-      </w:r>
-      <w:bookmarkEnd w:id="85"/>
-    </w:p>
-    <w:p>
-      <w:r>
-        <w:t xml:space="preserve">La problemática abordada se deriva directamente del contexto académico y tecnológico de la Universidad Icesi, en donde se ha observado que el curso de Algoritmos y Programación 1 presenta dificultades significativas en la asimilación de conceptos fundamentales de la </w:t>
-      </w:r>
-      <w:r>
-        <w:t xml:space="preserve">programación. Tales como funciones, ciclos, </w:t>
-      </w:r>
-      <w:ins w:id="86" w:author="Juan Felipe Aranguren Checa" w:date="2025-03-25T10:24:00Z">
-        <w:r>
-          <w:t>mé</w:t>
-        </w:r>
-      </w:ins>
-      <w:ins w:id="87" w:author="Juan Felipe Aranguren Checa" w:date="2025-03-25T10:25:00Z">
-        <w:r>
-          <w:t xml:space="preserve">todos </w:t>
-        </w:r>
-      </w:ins>
-      <w:r>
-        <w:t xml:space="preserve">y </w:t>
-      </w:r>
-      <w:r>
-        <w:t xml:space="preserve">POO. Estas dificultades afectan el </w:t>
-      </w:r>
-      <w:ins w:id="88" w:author="Juan Felipe Aranguren Checa" w:date="2025-03-25T10:25:00Z">
-        <w:r>
-          <w:t xml:space="preserve">proceso de aprendizaje de los estudiantes, su </w:t>
-        </w:r>
-      </w:ins>
-      <w:r>
-        <w:t>rendimiento académico</w:t>
-      </w:r>
-      <w:del w:id="89" w:author="Juan Felipe Aranguren Checa" w:date="2025-03-25T10:25:00Z">
-        <w:r>
-          <w:delText xml:space="preserve">, </w:delText>
-        </w:r>
-      </w:del>
-      <w:ins w:id="90" w:author="Juan Felipe Aranguren Checa" w:date="2025-03-25T10:25:00Z">
-        <w:r>
-          <w:t xml:space="preserve"> y </w:t>
-        </w:r>
-      </w:ins>
-      <w:del w:id="91" w:author="Juan Felipe Aranguren Checa" w:date="2025-03-25T10:26:00Z">
-        <w:r>
-          <w:delText>la preparación de los estudiantes</w:delText>
-        </w:r>
-      </w:del>
-      <w:ins w:id="92" w:author="Juan Felipe Aranguren Checa" w:date="2025-03-25T10:26:00Z">
-        <w:r>
-          <w:t>su transición a</w:t>
-        </w:r>
-      </w:ins>
-      <w:r>
-        <w:t xml:space="preserve"> </w:t>
-      </w:r>
-      <w:del w:id="93" w:author="Juan Felipe Aranguren Checa" w:date="2025-03-25T10:26:00Z">
-        <w:r>
-          <w:delText xml:space="preserve">para </w:delText>
-        </w:r>
-      </w:del>
-      <w:r>
-        <w:t>cursos avanzados</w:t>
-      </w:r>
-      <w:del w:id="94" w:author="Juan Felipe Aranguren Checa" w:date="2025-03-25T10:26:00Z">
-        <w:r>
-          <w:delText xml:space="preserve"> y su vida laboral</w:delText>
-        </w:r>
-      </w:del>
-      <w:r>
-        <w:t>.</w:t>
-      </w:r>
-    </w:p>
-    <w:p>
-      <w:pPr>
-        <w:pStyle w:val="Ttulo3"/>
-        <w:rPr>
-          <w:rFonts w:cs="Segoe UI"/>
-        </w:rPr>
-      </w:pPr>
-      <w:r>
-        <w:rPr>
-          <w:rFonts w:cs="Segoe UI"/>
-        </w:rPr>
+      <w:r>
+        <w:rPr>
+          <w:rFonts w:cs="Segoe UI"/>
+        </w:rPr>
+        <w:lastRenderedPageBreak/>
         <w:t>Identificación del problema</w:t>
       </w:r>
     </w:p>
@@ -5880,114 +5582,86 @@
         </w:rPr>
         <w:t xml:space="preserve">, </w:t>
       </w:r>
-      <w:del w:id="95" w:author="Juan Felipe Aranguren Checa" w:date="2025-03-25T10:27:00Z">
-        <w:r>
-          <w:rPr>
-            <w:rFonts w:ascii="Arial" w:eastAsia="Arial" w:hAnsi="Arial" w:cs="Arial"/>
-            <w:color w:val="000000" w:themeColor="text1"/>
-            <w:szCs w:val="24"/>
-          </w:rPr>
-          <w:delText xml:space="preserve">lo que repercute </w:delText>
-        </w:r>
-      </w:del>
-      <w:ins w:id="96" w:author="Juan Felipe Aranguren Checa" w:date="2025-03-25T10:27:00Z">
-        <w:r>
-          <w:rPr>
-            <w:rFonts w:ascii="Arial" w:eastAsia="Arial" w:hAnsi="Arial" w:cs="Arial"/>
-            <w:color w:val="000000" w:themeColor="text1"/>
-            <w:szCs w:val="24"/>
-          </w:rPr>
-          <w:t xml:space="preserve">afectando </w:t>
-        </w:r>
-      </w:ins>
-      <w:del w:id="97" w:author="Juan Felipe Aranguren Checa" w:date="2025-03-25T10:27:00Z">
-        <w:r>
-          <w:rPr>
-            <w:rFonts w:ascii="Arial" w:eastAsia="Arial" w:hAnsi="Arial" w:cs="Arial"/>
-            <w:color w:val="000000" w:themeColor="text1"/>
-            <w:szCs w:val="24"/>
-          </w:rPr>
-          <w:delText xml:space="preserve">en </w:delText>
-        </w:r>
-      </w:del>
       <w:r>
         <w:rPr>
           <w:rFonts w:ascii="Arial" w:eastAsia="Arial" w:hAnsi="Arial" w:cs="Arial"/>
           <w:color w:val="000000" w:themeColor="text1"/>
           <w:szCs w:val="24"/>
         </w:rPr>
-        <w:t xml:space="preserve">su </w:t>
-      </w:r>
-      <w:ins w:id="98" w:author="Juan Felipe Aranguren Checa" w:date="2025-03-25T10:26:00Z">
-        <w:r>
-          <w:rPr>
-            <w:rFonts w:ascii="Arial" w:eastAsia="Arial" w:hAnsi="Arial" w:cs="Arial"/>
-            <w:color w:val="000000" w:themeColor="text1"/>
-            <w:szCs w:val="24"/>
-          </w:rPr>
-          <w:t xml:space="preserve">proceso de aprendizaje, por </w:t>
-        </w:r>
-        <w:proofErr w:type="gramStart"/>
-        <w:r>
-          <w:rPr>
-            <w:rFonts w:ascii="Arial" w:eastAsia="Arial" w:hAnsi="Arial" w:cs="Arial"/>
-            <w:color w:val="000000" w:themeColor="text1"/>
-            <w:szCs w:val="24"/>
-          </w:rPr>
-          <w:t>ende</w:t>
-        </w:r>
-        <w:proofErr w:type="gramEnd"/>
-        <w:r>
-          <w:rPr>
-            <w:rFonts w:ascii="Arial" w:eastAsia="Arial" w:hAnsi="Arial" w:cs="Arial"/>
-            <w:color w:val="000000" w:themeColor="text1"/>
-            <w:szCs w:val="24"/>
-          </w:rPr>
-          <w:t xml:space="preserve"> su </w:t>
-        </w:r>
-      </w:ins>
+        <w:t xml:space="preserve">afectando </w:t>
+      </w:r>
       <w:r>
         <w:rPr>
           <w:rFonts w:ascii="Arial" w:eastAsia="Arial" w:hAnsi="Arial" w:cs="Arial"/>
           <w:color w:val="000000" w:themeColor="text1"/>
           <w:szCs w:val="24"/>
         </w:rPr>
-        <w:t xml:space="preserve">rendimiento </w:t>
-      </w:r>
-      <w:ins w:id="99" w:author="Juan Felipe Aranguren Checa" w:date="2025-03-25T10:27:00Z">
-        <w:r>
-          <w:rPr>
-            <w:rFonts w:ascii="Arial" w:eastAsia="Arial" w:hAnsi="Arial" w:cs="Arial"/>
-            <w:color w:val="000000" w:themeColor="text1"/>
-            <w:szCs w:val="24"/>
-          </w:rPr>
-          <w:t xml:space="preserve">académico </w:t>
-        </w:r>
-      </w:ins>
+        <w:t xml:space="preserve">su </w:t>
+      </w:r>
       <w:r>
         <w:rPr>
           <w:rFonts w:ascii="Arial" w:eastAsia="Arial" w:hAnsi="Arial" w:cs="Arial"/>
           <w:color w:val="000000" w:themeColor="text1"/>
           <w:szCs w:val="24"/>
         </w:rPr>
-        <w:t>en</w:t>
-      </w:r>
-      <w:ins w:id="100" w:author="Juan Felipe Aranguren Checa" w:date="2025-03-25T10:26:00Z">
-        <w:r>
-          <w:rPr>
-            <w:rFonts w:ascii="Arial" w:eastAsia="Arial" w:hAnsi="Arial" w:cs="Arial"/>
-            <w:color w:val="000000" w:themeColor="text1"/>
-            <w:szCs w:val="24"/>
-          </w:rPr>
-          <w:t xml:space="preserve"> el curso</w:t>
-        </w:r>
-      </w:ins>
+        <w:t xml:space="preserve">proceso de aprendizaje, por </w:t>
+      </w:r>
+      <w:proofErr w:type="gramStart"/>
       <w:r>
         <w:rPr>
           <w:rFonts w:ascii="Arial" w:eastAsia="Arial" w:hAnsi="Arial" w:cs="Arial"/>
           <w:color w:val="000000" w:themeColor="text1"/>
           <w:szCs w:val="24"/>
         </w:rPr>
+        <w:t>ende</w:t>
+      </w:r>
+      <w:proofErr w:type="gramEnd"/>
+      <w:r>
+        <w:rPr>
+          <w:rFonts w:ascii="Arial" w:eastAsia="Arial" w:hAnsi="Arial" w:cs="Arial"/>
+          <w:color w:val="000000" w:themeColor="text1"/>
+          <w:szCs w:val="24"/>
+        </w:rPr>
+        <w:t xml:space="preserve"> su </w:t>
+      </w:r>
+      <w:r>
+        <w:rPr>
+          <w:rFonts w:ascii="Arial" w:eastAsia="Arial" w:hAnsi="Arial" w:cs="Arial"/>
+          <w:color w:val="000000" w:themeColor="text1"/>
+          <w:szCs w:val="24"/>
+        </w:rPr>
+        <w:t xml:space="preserve">rendimiento </w:t>
+      </w:r>
+      <w:r>
+        <w:rPr>
+          <w:rFonts w:ascii="Arial" w:eastAsia="Arial" w:hAnsi="Arial" w:cs="Arial"/>
+          <w:color w:val="000000" w:themeColor="text1"/>
+          <w:szCs w:val="24"/>
+        </w:rPr>
+        <w:t xml:space="preserve">académico </w:t>
+      </w:r>
+      <w:r>
+        <w:rPr>
+          <w:rFonts w:ascii="Arial" w:eastAsia="Arial" w:hAnsi="Arial" w:cs="Arial"/>
+          <w:color w:val="000000" w:themeColor="text1"/>
+          <w:szCs w:val="24"/>
+        </w:rPr>
+        <w:t>en</w:t>
+      </w:r>
+      <w:r>
+        <w:rPr>
+          <w:rFonts w:ascii="Arial" w:eastAsia="Arial" w:hAnsi="Arial" w:cs="Arial"/>
+          <w:color w:val="000000" w:themeColor="text1"/>
+          <w:szCs w:val="24"/>
+        </w:rPr>
+        <w:t xml:space="preserve"> el curso</w:t>
+      </w:r>
+      <w:r>
+        <w:rPr>
+          <w:rFonts w:ascii="Arial" w:eastAsia="Arial" w:hAnsi="Arial" w:cs="Arial"/>
+          <w:color w:val="000000" w:themeColor="text1"/>
+          <w:szCs w:val="24"/>
+        </w:rPr>
         <w:t xml:space="preserve"> </w:t>
       </w:r>
       <w:r>
@@ -6000,53 +5674,41 @@
         </w:rPr>
         <w:t>APO 1</w:t>
       </w:r>
-      <w:ins w:id="101" w:author="Juan Felipe Aranguren Checa" w:date="2025-03-25T10:27:00Z">
-        <w:r>
-          <w:rPr>
-            <w:rFonts w:ascii="Arial" w:eastAsia="Arial" w:hAnsi="Arial" w:cs="Arial"/>
-            <w:b/>
-            <w:bCs/>
-            <w:color w:val="000000" w:themeColor="text1"/>
-            <w:szCs w:val="24"/>
-          </w:rPr>
-          <w:t>,</w:t>
-        </w:r>
-      </w:ins>
+      <w:r>
+        <w:rPr>
+          <w:rFonts w:ascii="Arial" w:eastAsia="Arial" w:hAnsi="Arial" w:cs="Arial"/>
+          <w:b/>
+          <w:bCs/>
+          <w:color w:val="000000" w:themeColor="text1"/>
+          <w:szCs w:val="24"/>
+        </w:rPr>
+        <w:t>,</w:t>
+      </w:r>
       <w:r>
         <w:rPr>
           <w:rFonts w:ascii="Arial" w:eastAsia="Arial" w:hAnsi="Arial" w:cs="Arial"/>
           <w:color w:val="000000" w:themeColor="text1"/>
           <w:szCs w:val="24"/>
         </w:rPr>
-        <w:t xml:space="preserve"> </w:t>
-      </w:r>
-      <w:del w:id="102" w:author="Juan Felipe Aranguren Checa" w:date="2025-03-25T10:27:00Z">
-        <w:r>
-          <w:rPr>
-            <w:rFonts w:ascii="Arial" w:eastAsia="Arial" w:hAnsi="Arial" w:cs="Arial"/>
-            <w:color w:val="000000" w:themeColor="text1"/>
-            <w:szCs w:val="24"/>
-          </w:rPr>
-          <w:delText xml:space="preserve">y en </w:delText>
-        </w:r>
-      </w:del>
+        <w:t xml:space="preserve"> su preparación para cursos avanzados como </w:t>
+      </w:r>
+      <w:r>
+        <w:rPr>
+          <w:rFonts w:ascii="Arial" w:eastAsia="Arial" w:hAnsi="Arial" w:cs="Arial"/>
+          <w:b/>
+          <w:bCs/>
+          <w:color w:val="000000" w:themeColor="text1"/>
+          <w:szCs w:val="24"/>
+        </w:rPr>
+        <w:t>APO 2</w:t>
+      </w:r>
       <w:r>
         <w:rPr>
           <w:rFonts w:ascii="Arial" w:eastAsia="Arial" w:hAnsi="Arial" w:cs="Arial"/>
           <w:color w:val="000000" w:themeColor="text1"/>
           <w:szCs w:val="24"/>
         </w:rPr>
-        <w:t xml:space="preserve">su preparación para cursos avanzados como </w:t>
-      </w:r>
-      <w:r>
-        <w:rPr>
-          <w:rFonts w:ascii="Arial" w:eastAsia="Arial" w:hAnsi="Arial" w:cs="Arial"/>
-          <w:b/>
-          <w:bCs/>
-          <w:color w:val="000000" w:themeColor="text1"/>
-          <w:szCs w:val="24"/>
-        </w:rPr>
-        <w:t>APO 2</w:t>
+        <w:t xml:space="preserve"> y</w:t>
       </w:r>
       <w:r>
         <w:rPr>
@@ -6054,18 +5716,8 @@
           <w:color w:val="000000" w:themeColor="text1"/>
           <w:szCs w:val="24"/>
         </w:rPr>
-        <w:t xml:space="preserve"> y</w:t>
-      </w:r>
-      <w:ins w:id="103" w:author="Juan Felipe Aranguren Checa" w:date="2025-03-25T10:29:00Z">
-        <w:r>
-          <w:rPr>
-            <w:rFonts w:ascii="Arial" w:eastAsia="Arial" w:hAnsi="Arial" w:cs="Arial"/>
-            <w:color w:val="000000" w:themeColor="text1"/>
-            <w:szCs w:val="24"/>
-          </w:rPr>
-          <w:t>, potencialmente,</w:t>
-        </w:r>
-      </w:ins>
+        <w:t>, potencialmente,</w:t>
+      </w:r>
       <w:r>
         <w:rPr>
           <w:rFonts w:ascii="Arial" w:eastAsia="Arial" w:hAnsi="Arial" w:cs="Arial"/>
@@ -6074,32 +5726,20 @@
         </w:rPr>
         <w:t xml:space="preserve"> su continuidad en </w:t>
       </w:r>
-      <w:del w:id="104" w:author="Juan Felipe Aranguren Checa" w:date="2025-03-25T10:28:00Z">
-        <w:r>
-          <w:rPr>
-            <w:rFonts w:ascii="Arial" w:eastAsia="Arial" w:hAnsi="Arial" w:cs="Arial"/>
-            <w:color w:val="000000" w:themeColor="text1"/>
-            <w:szCs w:val="24"/>
-          </w:rPr>
-          <w:delText>la carrera</w:delText>
-        </w:r>
-      </w:del>
-      <w:ins w:id="105" w:author="Juan Felipe Aranguren Checa" w:date="2025-03-25T10:28:00Z">
-        <w:r>
-          <w:rPr>
-            <w:rFonts w:ascii="Arial" w:eastAsia="Arial" w:hAnsi="Arial" w:cs="Arial"/>
-            <w:color w:val="000000" w:themeColor="text1"/>
-            <w:szCs w:val="24"/>
-          </w:rPr>
-          <w:t>su programa de estudios</w:t>
-        </w:r>
-      </w:ins>
       <w:r>
         <w:rPr>
           <w:rFonts w:ascii="Arial" w:eastAsia="Arial" w:hAnsi="Arial" w:cs="Arial"/>
           <w:color w:val="000000" w:themeColor="text1"/>
           <w:szCs w:val="24"/>
         </w:rPr>
+        <w:t>su programa de estudios</w:t>
+      </w:r>
+      <w:r>
+        <w:rPr>
+          <w:rFonts w:ascii="Arial" w:eastAsia="Arial" w:hAnsi="Arial" w:cs="Arial"/>
+          <w:color w:val="000000" w:themeColor="text1"/>
+          <w:szCs w:val="24"/>
+        </w:rPr>
         <w:t>.</w:t>
       </w:r>
     </w:p>
@@ -6161,50 +5801,36 @@
         </w:rPr>
         <w:t xml:space="preserve">o que afecta negativamente su </w:t>
       </w:r>
-      <w:ins w:id="106" w:author="Juan Felipe Aranguren Checa" w:date="2025-03-25T10:28:00Z">
-        <w:r>
-          <w:rPr>
-            <w:rFonts w:cs="Segoe UI"/>
-          </w:rPr>
-          <w:t xml:space="preserve">proceso de aprendizaje, </w:t>
-        </w:r>
-      </w:ins>
+      <w:r>
+        <w:rPr>
+          <w:rFonts w:cs="Segoe UI"/>
+        </w:rPr>
+        <w:t xml:space="preserve">proceso de aprendizaje, </w:t>
+      </w:r>
       <w:r>
         <w:rPr>
           <w:rFonts w:cs="Segoe UI"/>
         </w:rPr>
         <w:t>rendimiento académico y</w:t>
       </w:r>
-      <w:ins w:id="107" w:author="Juan Felipe Aranguren Checa" w:date="2025-03-25T10:29:00Z">
-        <w:r>
-          <w:rPr>
-            <w:rFonts w:cs="Segoe UI"/>
-          </w:rPr>
-          <w:t>, potencialmente,</w:t>
-        </w:r>
-      </w:ins>
+      <w:r>
+        <w:rPr>
+          <w:rFonts w:cs="Segoe UI"/>
+        </w:rPr>
+        <w:t>, potencialmente,</w:t>
+      </w:r>
       <w:r>
         <w:rPr>
           <w:rFonts w:cs="Segoe UI"/>
         </w:rPr>
         <w:t xml:space="preserve"> su continuidad en </w:t>
       </w:r>
-      <w:del w:id="108" w:author="Juan Felipe Aranguren Checa" w:date="2025-03-25T10:29:00Z">
-        <w:r>
-          <w:rPr>
-            <w:rFonts w:cs="Segoe UI"/>
-          </w:rPr>
-          <w:delText>la carrera</w:delText>
-        </w:r>
-      </w:del>
-      <w:ins w:id="109" w:author="Juan Felipe Aranguren Checa" w:date="2025-03-25T10:29:00Z">
-        <w:r>
-          <w:rPr>
-            <w:rFonts w:cs="Segoe UI"/>
-          </w:rPr>
-          <w:t>su programa de estudios</w:t>
-        </w:r>
-      </w:ins>
+      <w:r>
+        <w:rPr>
+          <w:rFonts w:cs="Segoe UI"/>
+        </w:rPr>
+        <w:t>su programa de estudios</w:t>
+      </w:r>
       <w:r>
         <w:rPr>
           <w:rFonts w:cs="Segoe UI"/>
@@ -6224,7 +5850,6 @@
           <w:rFonts w:cs="Segoe UI"/>
           <w:noProof/>
         </w:rPr>
-        <w:lastRenderedPageBreak/>
         <w:drawing>
           <wp:inline distT="0" distB="0" distL="0" distR="0" wp14:anchorId="7CC44126" wp14:editId="768177B7">
             <wp:extent cx="6400800" cy="3960495"/>
@@ -6275,7 +5900,7 @@
           <w:rFonts w:cs="Segoe UI"/>
         </w:rPr>
       </w:pPr>
-      <w:bookmarkStart w:id="110" w:name="_Toc397444433"/>
+      <w:bookmarkStart w:id="12" w:name="_Toc397444433"/>
       <w:r>
         <w:rPr>
           <w:rFonts w:cs="Segoe UI"/>
@@ -6283,8 +5908,8 @@
         <w:lastRenderedPageBreak/>
         <w:t xml:space="preserve">Objetivos </w:t>
       </w:r>
-      <w:bookmarkStart w:id="111" w:name="_Toc397444434"/>
-      <w:bookmarkEnd w:id="110"/>
+      <w:bookmarkStart w:id="13" w:name="_Toc397444434"/>
+      <w:bookmarkEnd w:id="12"/>
     </w:p>
     <w:p>
       <w:pPr>
@@ -6299,7 +5924,7 @@
         </w:rPr>
         <w:t>Objetivo general</w:t>
       </w:r>
-      <w:bookmarkEnd w:id="111"/>
+      <w:bookmarkEnd w:id="13"/>
     </w:p>
     <w:p>
       <w:pPr>
@@ -6311,16 +5936,9 @@
       <w:r>
         <w:t xml:space="preserve">Desarrollar un tutor inteligente basado en Inteligencia Artificial que asista en la comprensión y aplicación de los conceptos fundamentales de la </w:t>
       </w:r>
-      <w:del w:id="112" w:author="Juan Felipe Aranguren Checa" w:date="2025-03-25T10:29:00Z">
-        <w:r>
-          <w:delText>programacion</w:delText>
-        </w:r>
-      </w:del>
-      <w:ins w:id="113" w:author="Juan Felipe Aranguren Checa" w:date="2025-03-25T10:29:00Z">
-        <w:r>
-          <w:t>programación</w:t>
-        </w:r>
-      </w:ins>
+      <w:r>
+        <w:t>programación</w:t>
+      </w:r>
       <w:r>
         <w:t xml:space="preserve"> en el curso de Algoritmos y Programación 1</w:t>
       </w:r>
@@ -6330,16 +5948,9 @@
       <w:r>
         <w:t xml:space="preserve">de la Universidad Icesi, con el fin de mejorar el </w:t>
       </w:r>
-      <w:ins w:id="114" w:author="Juan Felipe Aranguren Checa" w:date="2025-03-25T10:29:00Z">
-        <w:r>
-          <w:t xml:space="preserve">proceso de aprendizaje </w:t>
-        </w:r>
-      </w:ins>
-      <w:del w:id="115" w:author="Juan Felipe Aranguren Checa" w:date="2025-03-25T10:30:00Z">
-        <w:r>
-          <w:delText xml:space="preserve">rendimiento académico </w:delText>
-        </w:r>
-      </w:del>
+      <w:r>
+        <w:t xml:space="preserve">proceso de aprendizaje </w:t>
+      </w:r>
       <w:r>
         <w:t>de los estudiantes en un plazo aproximado de 4 meses.</w:t>
       </w:r>
@@ -6350,7 +5961,7 @@
           <w:rFonts w:cs="Segoe UI"/>
         </w:rPr>
       </w:pPr>
-      <w:bookmarkStart w:id="116" w:name="_Toc397444435"/>
+      <w:bookmarkStart w:id="14" w:name="_Toc397444435"/>
     </w:p>
     <w:p>
       <w:pPr>
@@ -6365,7 +5976,7 @@
         </w:rPr>
         <w:t>Objetivos específicos</w:t>
       </w:r>
-      <w:bookmarkEnd w:id="116"/>
+      <w:bookmarkEnd w:id="14"/>
     </w:p>
     <w:p>
       <w:pPr>
@@ -6394,31 +6005,20 @@
         </w:rPr>
         <w:t xml:space="preserve"> proporcionando guías prácticas, glosarios técnicos y una base de conocimientos recomendada por los profesores a través del tutor, facilitando el aprendizaje de la Programación Orientada a Objetos (POO). Se garantizará que el 100% de los estudiantes tenga acceso a estos recursos antes del 30 de noviembre de </w:t>
       </w:r>
-      <w:del w:id="117" w:author="Juan Felipe Aranguren Checa" w:date="2025-03-25T10:30:00Z">
-        <w:r>
-          <w:rPr>
-            <w:rFonts w:ascii="Segoe UI" w:eastAsia="Segoe UI" w:hAnsi="Segoe UI" w:cs="Segoe UI"/>
-            <w:lang w:val="es-CO"/>
-          </w:rPr>
-          <w:delText>2024</w:delText>
-        </w:r>
-      </w:del>
-      <w:ins w:id="118" w:author="Juan Felipe Aranguren Checa" w:date="2025-03-25T10:30:00Z">
-        <w:r>
-          <w:rPr>
-            <w:rFonts w:ascii="Segoe UI" w:eastAsia="Segoe UI" w:hAnsi="Segoe UI" w:cs="Segoe UI"/>
-            <w:lang w:val="es-CO"/>
-          </w:rPr>
-          <w:t>202</w:t>
-        </w:r>
-        <w:r>
-          <w:rPr>
-            <w:rFonts w:ascii="Segoe UI" w:eastAsia="Segoe UI" w:hAnsi="Segoe UI" w:cs="Segoe UI"/>
-            <w:lang w:val="es-CO"/>
-          </w:rPr>
-          <w:t>5</w:t>
-        </w:r>
-      </w:ins>
+      <w:r>
+        <w:rPr>
+          <w:rFonts w:ascii="Segoe UI" w:eastAsia="Segoe UI" w:hAnsi="Segoe UI" w:cs="Segoe UI"/>
+          <w:lang w:val="es-CO"/>
+        </w:rPr>
+        <w:t>202</w:t>
+      </w:r>
+      <w:r>
+        <w:rPr>
+          <w:rFonts w:ascii="Segoe UI" w:eastAsia="Segoe UI" w:hAnsi="Segoe UI" w:cs="Segoe UI"/>
+          <w:lang w:val="es-CO"/>
+        </w:rPr>
+        <w:t>5</w:t>
+      </w:r>
       <w:r>
         <w:rPr>
           <w:rFonts w:ascii="Segoe UI" w:eastAsia="Segoe UI" w:hAnsi="Segoe UI" w:cs="Segoe UI"/>
@@ -6455,31 +6055,20 @@
         </w:rPr>
         <w:t xml:space="preserve"> mediante la implementación de ejemplos simplificados, asistencia con sintaxis y videos específicos, proporcionados por el tutor. Se evaluará la efectividad a través de encuestas de satisfacción y una mejora del 20% en el desempeño de los estudiantes en evaluaciones, con implementación completa antes del 15 de diciembre de </w:t>
       </w:r>
-      <w:del w:id="119" w:author="Juan Felipe Aranguren Checa" w:date="2025-03-25T10:30:00Z">
-        <w:r>
-          <w:rPr>
-            <w:rFonts w:ascii="Segoe UI" w:eastAsia="Segoe UI" w:hAnsi="Segoe UI" w:cs="Segoe UI"/>
-            <w:lang w:val="es-CO"/>
-          </w:rPr>
-          <w:delText>2024</w:delText>
-        </w:r>
-      </w:del>
-      <w:ins w:id="120" w:author="Juan Felipe Aranguren Checa" w:date="2025-03-25T10:30:00Z">
-        <w:r>
-          <w:rPr>
-            <w:rFonts w:ascii="Segoe UI" w:eastAsia="Segoe UI" w:hAnsi="Segoe UI" w:cs="Segoe UI"/>
-            <w:lang w:val="es-CO"/>
-          </w:rPr>
-          <w:t>202</w:t>
-        </w:r>
-        <w:r>
-          <w:rPr>
-            <w:rFonts w:ascii="Segoe UI" w:eastAsia="Segoe UI" w:hAnsi="Segoe UI" w:cs="Segoe UI"/>
-            <w:lang w:val="es-CO"/>
-          </w:rPr>
-          <w:t>5</w:t>
-        </w:r>
-      </w:ins>
+      <w:r>
+        <w:rPr>
+          <w:rFonts w:ascii="Segoe UI" w:eastAsia="Segoe UI" w:hAnsi="Segoe UI" w:cs="Segoe UI"/>
+          <w:lang w:val="es-CO"/>
+        </w:rPr>
+        <w:t>202</w:t>
+      </w:r>
+      <w:r>
+        <w:rPr>
+          <w:rFonts w:ascii="Segoe UI" w:eastAsia="Segoe UI" w:hAnsi="Segoe UI" w:cs="Segoe UI"/>
+          <w:lang w:val="es-CO"/>
+        </w:rPr>
+        <w:t>5</w:t>
+      </w:r>
       <w:r>
         <w:rPr>
           <w:rFonts w:ascii="Segoe UI" w:eastAsia="Segoe UI" w:hAnsi="Segoe UI" w:cs="Segoe UI"/>
@@ -6516,31 +6105,20 @@
         </w:rPr>
         <w:t xml:space="preserve"> integrando toda la información relevante en la plataforma del tutor para un acceso rápido y eficiente. Se capacitará a los estudiantes en el uso de estos recursos, asegurando que al menos el 90% conozca y utilice los canales de apoyo antes del 1 de diciembre de </w:t>
       </w:r>
-      <w:del w:id="121" w:author="Juan Felipe Aranguren Checa" w:date="2025-03-25T10:31:00Z">
-        <w:r>
-          <w:rPr>
-            <w:rFonts w:ascii="Segoe UI" w:eastAsia="Segoe UI" w:hAnsi="Segoe UI" w:cs="Segoe UI"/>
-            <w:lang w:val="es-CO"/>
-          </w:rPr>
-          <w:delText>2024</w:delText>
-        </w:r>
-      </w:del>
-      <w:ins w:id="122" w:author="Juan Felipe Aranguren Checa" w:date="2025-03-25T10:31:00Z">
-        <w:r>
-          <w:rPr>
-            <w:rFonts w:ascii="Segoe UI" w:eastAsia="Segoe UI" w:hAnsi="Segoe UI" w:cs="Segoe UI"/>
-            <w:lang w:val="es-CO"/>
-          </w:rPr>
-          <w:t>202</w:t>
-        </w:r>
-        <w:r>
-          <w:rPr>
-            <w:rFonts w:ascii="Segoe UI" w:eastAsia="Segoe UI" w:hAnsi="Segoe UI" w:cs="Segoe UI"/>
-            <w:lang w:val="es-CO"/>
-          </w:rPr>
-          <w:t>5</w:t>
-        </w:r>
-      </w:ins>
+      <w:r>
+        <w:rPr>
+          <w:rFonts w:ascii="Segoe UI" w:eastAsia="Segoe UI" w:hAnsi="Segoe UI" w:cs="Segoe UI"/>
+          <w:lang w:val="es-CO"/>
+        </w:rPr>
+        <w:t>202</w:t>
+      </w:r>
+      <w:r>
+        <w:rPr>
+          <w:rFonts w:ascii="Segoe UI" w:eastAsia="Segoe UI" w:hAnsi="Segoe UI" w:cs="Segoe UI"/>
+          <w:lang w:val="es-CO"/>
+        </w:rPr>
+        <w:t>5</w:t>
+      </w:r>
       <w:r>
         <w:rPr>
           <w:rFonts w:ascii="Segoe UI" w:eastAsia="Segoe UI" w:hAnsi="Segoe UI" w:cs="Segoe UI"/>
@@ -6576,39 +6154,28 @@
         </w:rPr>
         <w:t xml:space="preserve"> mediante el registro de las búsquedas más frecuentes en la plataforma del tutor. Estos datos se presentarán en gráficos y reportes accesibles para los profesores, permitiéndoles identificar áreas de mejora y ajustar sus métodos de enseñanza. La implementación se completará antes del 20 de diciembre de </w:t>
       </w:r>
-      <w:del w:id="123" w:author="Juan Felipe Aranguren Checa" w:date="2025-03-25T10:31:00Z">
-        <w:r>
-          <w:rPr>
-            <w:rFonts w:ascii="Segoe UI" w:eastAsia="Segoe UI" w:hAnsi="Segoe UI" w:cs="Segoe UI"/>
-            <w:lang w:val="es-CO"/>
-          </w:rPr>
-          <w:delText>2024</w:delText>
-        </w:r>
-      </w:del>
-      <w:ins w:id="124" w:author="Juan Felipe Aranguren Checa" w:date="2025-03-25T10:31:00Z">
-        <w:r>
-          <w:rPr>
-            <w:rFonts w:ascii="Segoe UI" w:eastAsia="Segoe UI" w:hAnsi="Segoe UI" w:cs="Segoe UI"/>
-            <w:lang w:val="es-CO"/>
-          </w:rPr>
-          <w:t>202</w:t>
-        </w:r>
-        <w:r>
-          <w:rPr>
-            <w:rFonts w:ascii="Segoe UI" w:eastAsia="Segoe UI" w:hAnsi="Segoe UI" w:cs="Segoe UI"/>
-            <w:lang w:val="es-CO"/>
-          </w:rPr>
-          <w:t>5</w:t>
-        </w:r>
-      </w:ins>
       <w:r>
         <w:rPr>
           <w:rFonts w:ascii="Segoe UI" w:eastAsia="Segoe UI" w:hAnsi="Segoe UI" w:cs="Segoe UI"/>
           <w:lang w:val="es-CO"/>
         </w:rPr>
+        <w:t>202</w:t>
+      </w:r>
+      <w:r>
+        <w:rPr>
+          <w:rFonts w:ascii="Segoe UI" w:eastAsia="Segoe UI" w:hAnsi="Segoe UI" w:cs="Segoe UI"/>
+          <w:lang w:val="es-CO"/>
+        </w:rPr>
+        <w:t>5</w:t>
+      </w:r>
+      <w:r>
+        <w:rPr>
+          <w:rFonts w:ascii="Segoe UI" w:eastAsia="Segoe UI" w:hAnsi="Segoe UI" w:cs="Segoe UI"/>
+          <w:lang w:val="es-CO"/>
+        </w:rPr>
         <w:t>, asegurando que al menos el 80% de los profesores utilicen la información para mejorar sus clases.</w:t>
       </w:r>
-      <w:bookmarkStart w:id="125" w:name="_Toc397444436"/>
+      <w:bookmarkStart w:id="15" w:name="_Toc397444436"/>
     </w:p>
     <w:p>
       <w:pPr>
@@ -6700,7 +6267,7 @@
         <w:lastRenderedPageBreak/>
         <w:t>Marco teórico</w:t>
       </w:r>
-      <w:bookmarkEnd w:id="125"/>
+      <w:bookmarkEnd w:id="15"/>
     </w:p>
     <w:p>
       <w:pPr>
@@ -6799,7 +6366,15 @@
         <w:t xml:space="preserve"> marcos de referencia</w:t>
       </w:r>
       <w:r>
-        <w:t xml:space="preserve"> teóricos y normativos vigentes (e.g., </w:t>
+        <w:t xml:space="preserve"> teóricos y normativos vigentes (</w:t>
+      </w:r>
+      <w:proofErr w:type="spellStart"/>
+      <w:r>
+        <w:t>e.g</w:t>
+      </w:r>
+      <w:proofErr w:type="spellEnd"/>
+      <w:r>
+        <w:t xml:space="preserve">., </w:t>
       </w:r>
       <w:r>
         <w:rPr>
@@ -7220,7 +6795,23 @@
           <w:rFonts w:ascii="Segoe UI" w:eastAsia="Segoe UI" w:hAnsi="Segoe UI" w:cs="Segoe UI"/>
           <w:lang w:val="es-CO"/>
         </w:rPr>
-        <w:t>Definición y enfoques (machine learning, sistemas expertos).</w:t>
+        <w:t xml:space="preserve">Definición y enfoques (machine </w:t>
+      </w:r>
+      <w:proofErr w:type="spellStart"/>
+      <w:r>
+        <w:rPr>
+          <w:rFonts w:ascii="Segoe UI" w:eastAsia="Segoe UI" w:hAnsi="Segoe UI" w:cs="Segoe UI"/>
+          <w:lang w:val="es-CO"/>
+        </w:rPr>
+        <w:t>learning</w:t>
+      </w:r>
+      <w:proofErr w:type="spellEnd"/>
+      <w:r>
+        <w:rPr>
+          <w:rFonts w:ascii="Segoe UI" w:eastAsia="Segoe UI" w:hAnsi="Segoe UI" w:cs="Segoe UI"/>
+          <w:lang w:val="es-CO"/>
+        </w:rPr>
+        <w:t>, sistemas expertos).</w:t>
       </w:r>
     </w:p>
     <w:p>
@@ -8219,7 +7810,7 @@
           <w:lang w:val="es-CO"/>
         </w:rPr>
       </w:pPr>
-      <w:commentRangeStart w:id="126"/>
+      <w:commentRangeStart w:id="16"/>
       <w:r>
         <w:rPr>
           <w:rFonts w:ascii="Segoe UI" w:eastAsia="Segoe UI" w:hAnsi="Segoe UI" w:cs="Segoe UI"/>
@@ -8315,13 +7906,13 @@
         </w:rPr>
         <w:t xml:space="preserve"> y publicaciones indexadas en revistas de IEEE y ACM proporcionan un marco teórico robusto que respalda la aplicación de estas tecnologías en contextos educativos similares al de la Universidad Icesi.</w:t>
       </w:r>
-      <w:commentRangeEnd w:id="126"/>
+      <w:commentRangeEnd w:id="16"/>
       <w:r>
         <w:rPr>
           <w:rStyle w:val="Refdecomentario"/>
           <w:lang w:val="en-US" w:eastAsia="en-US"/>
         </w:rPr>
-        <w:commentReference w:id="126"/>
+        <w:commentReference w:id="16"/>
       </w:r>
     </w:p>
     <w:p>
@@ -8388,7 +7979,7 @@
           <w:szCs w:val="26"/>
         </w:rPr>
       </w:pPr>
-      <w:bookmarkStart w:id="127" w:name="_Toc397444437"/>
+      <w:bookmarkStart w:id="17" w:name="_Toc397444437"/>
       <w:r>
         <w:rPr>
           <w:rFonts w:cs="Segoe UI"/>
@@ -8411,7 +8002,7 @@
         <w:lastRenderedPageBreak/>
         <w:t>Estado del arte</w:t>
       </w:r>
-      <w:bookmarkEnd w:id="127"/>
+      <w:bookmarkEnd w:id="17"/>
     </w:p>
     <w:p>
       <w:pPr>
@@ -8931,7 +8522,7 @@
           <w:szCs w:val="26"/>
         </w:rPr>
       </w:pPr>
-      <w:bookmarkStart w:id="128" w:name="_Toc397444438"/>
+      <w:bookmarkStart w:id="18" w:name="_Toc397444438"/>
       <w:r>
         <w:rPr>
           <w:rFonts w:cs="Segoe UI"/>
@@ -8953,7 +8544,7 @@
         <w:lastRenderedPageBreak/>
         <w:t>Metodología</w:t>
       </w:r>
-      <w:bookmarkEnd w:id="128"/>
+      <w:bookmarkEnd w:id="18"/>
     </w:p>
     <w:p>
       <w:pPr>
@@ -9307,7 +8898,7 @@
           <w:rFonts w:cs="Segoe UI"/>
         </w:rPr>
       </w:pPr>
-      <w:bookmarkStart w:id="129" w:name="_Toc397444439"/>
+      <w:bookmarkStart w:id="19" w:name="_Toc397444439"/>
       <w:r>
         <w:rPr>
           <w:rFonts w:cs="Segoe UI"/>
@@ -9320,7 +8911,7 @@
         </w:rPr>
         <w:t>squema de trabajo</w:t>
       </w:r>
-      <w:bookmarkEnd w:id="129"/>
+      <w:bookmarkEnd w:id="19"/>
     </w:p>
     <w:p>
       <w:pPr>
@@ -9349,7 +8940,7 @@
           <w:rFonts w:cs="Segoe UI"/>
         </w:rPr>
       </w:pPr>
-      <w:bookmarkStart w:id="130" w:name="_Toc397444440"/>
+      <w:bookmarkStart w:id="20" w:name="_Toc397444440"/>
       <w:r>
         <w:rPr>
           <w:rFonts w:cs="Segoe UI"/>
@@ -9357,7 +8948,7 @@
         <w:lastRenderedPageBreak/>
         <w:t>Fases de desarrollo del proyecto</w:t>
       </w:r>
-      <w:bookmarkEnd w:id="130"/>
+      <w:bookmarkEnd w:id="20"/>
     </w:p>
     <w:p>
       <w:pPr>
@@ -9377,11 +8968,11 @@
       <w:pPr>
         <w:pStyle w:val="Ttulo3"/>
       </w:pPr>
-      <w:bookmarkStart w:id="131" w:name="_Toc397444441"/>
+      <w:bookmarkStart w:id="21" w:name="_Toc397444441"/>
       <w:r>
         <w:t>Análisis de riesgos y limitaciones</w:t>
       </w:r>
-      <w:bookmarkEnd w:id="131"/>
+      <w:bookmarkEnd w:id="21"/>
     </w:p>
     <w:p>
       <w:pPr>
@@ -9412,14 +9003,14 @@
           <w:rFonts w:cs="Segoe UI"/>
         </w:rPr>
       </w:pPr>
-      <w:bookmarkStart w:id="132" w:name="_Toc397444442"/>
+      <w:bookmarkStart w:id="22" w:name="_Toc397444442"/>
       <w:r>
         <w:rPr>
           <w:rFonts w:cs="Segoe UI"/>
         </w:rPr>
         <w:t>Cronograma del proyecto</w:t>
       </w:r>
-      <w:bookmarkEnd w:id="132"/>
+      <w:bookmarkEnd w:id="22"/>
     </w:p>
     <w:p>
       <w:r>
@@ -9556,14 +9147,14 @@
           <w:rFonts w:cs="Segoe UI"/>
         </w:rPr>
       </w:pPr>
-      <w:bookmarkStart w:id="133" w:name="_Toc397444443"/>
+      <w:bookmarkStart w:id="23" w:name="_Toc397444443"/>
       <w:r>
         <w:rPr>
           <w:rFonts w:cs="Segoe UI"/>
         </w:rPr>
         <w:t>Presupuesto</w:t>
       </w:r>
-      <w:bookmarkEnd w:id="133"/>
+      <w:bookmarkEnd w:id="23"/>
     </w:p>
     <w:p>
       <w:pPr>
@@ -9602,7 +9193,7 @@
           <w:rFonts w:cs="Segoe UI"/>
         </w:rPr>
       </w:pPr>
-      <w:bookmarkStart w:id="134" w:name="_Toc397444444"/>
+      <w:bookmarkStart w:id="24" w:name="_Toc397444444"/>
       <w:r>
         <w:rPr>
           <w:rFonts w:cs="Segoe UI"/>
@@ -9610,7 +9201,7 @@
         <w:lastRenderedPageBreak/>
         <w:t>Contribución y resultados del proyecto de grado</w:t>
       </w:r>
-      <w:bookmarkEnd w:id="134"/>
+      <w:bookmarkEnd w:id="24"/>
     </w:p>
     <w:p>
       <w:pPr>
@@ -9792,8 +9383,8 @@
           <w:rFonts w:cs="Segoe UI"/>
         </w:rPr>
       </w:pPr>
-      <w:bookmarkStart w:id="135" w:name="_Toc394506519"/>
-      <w:bookmarkStart w:id="136" w:name="_Toc397444445"/>
+      <w:bookmarkStart w:id="25" w:name="_Toc394506519"/>
+      <w:bookmarkStart w:id="26" w:name="_Toc397444445"/>
       <w:r>
         <w:rPr>
           <w:rFonts w:cs="Segoe UI"/>
@@ -9806,17 +9397,17 @@
         </w:rPr>
         <w:t>elacionados con el objeto del proyecto</w:t>
       </w:r>
-      <w:bookmarkEnd w:id="135"/>
-      <w:bookmarkEnd w:id="136"/>
-    </w:p>
-    <w:p>
-      <w:pPr>
-        <w:rPr>
-          <w:rFonts w:cs="Segoe UI"/>
-        </w:rPr>
-      </w:pPr>
-      <w:bookmarkStart w:id="137" w:name="_Toc394506520"/>
-      <w:bookmarkStart w:id="138" w:name="_Toc397444446"/>
+      <w:bookmarkEnd w:id="25"/>
+      <w:bookmarkEnd w:id="26"/>
+    </w:p>
+    <w:p>
+      <w:pPr>
+        <w:rPr>
+          <w:rFonts w:cs="Segoe UI"/>
+        </w:rPr>
+      </w:pPr>
+      <w:bookmarkStart w:id="27" w:name="_Toc394506520"/>
+      <w:bookmarkStart w:id="28" w:name="_Toc397444446"/>
     </w:p>
     <w:p>
       <w:pPr>
@@ -9851,22 +9442,22 @@
         </w:rPr>
         <w:t xml:space="preserve">elacionados con el </w:t>
       </w:r>
-      <w:bookmarkEnd w:id="137"/>
+      <w:bookmarkEnd w:id="27"/>
       <w:r>
         <w:rPr>
           <w:rFonts w:cs="Segoe UI"/>
         </w:rPr>
         <w:t>desarrollo de capacidades del investigador</w:t>
       </w:r>
-      <w:bookmarkEnd w:id="138"/>
-    </w:p>
-    <w:p>
-      <w:pPr>
-        <w:rPr>
-          <w:rFonts w:cs="Segoe UI"/>
-        </w:rPr>
-      </w:pPr>
-      <w:bookmarkStart w:id="139" w:name="_Toc397444447"/>
+      <w:bookmarkEnd w:id="28"/>
+    </w:p>
+    <w:p>
+      <w:pPr>
+        <w:rPr>
+          <w:rFonts w:cs="Segoe UI"/>
+        </w:rPr>
+      </w:pPr>
+      <w:bookmarkStart w:id="29" w:name="_Toc397444447"/>
     </w:p>
     <w:p>
       <w:pPr>
@@ -9895,7 +9486,7 @@
         </w:rPr>
         <w:t>Resultados y entregables</w:t>
       </w:r>
-      <w:bookmarkEnd w:id="139"/>
+      <w:bookmarkEnd w:id="29"/>
     </w:p>
     <w:p>
       <w:pPr>
@@ -10024,7 +9615,7 @@
           <w:rFonts w:cs="Segoe UI"/>
         </w:rPr>
       </w:pPr>
-      <w:bookmarkStart w:id="140" w:name="_Toc397444448"/>
+      <w:bookmarkStart w:id="30" w:name="_Toc397444448"/>
       <w:r>
         <w:rPr>
           <w:rFonts w:cs="Segoe UI"/>
@@ -10032,7 +9623,7 @@
         <w:lastRenderedPageBreak/>
         <w:t>Anexos</w:t>
       </w:r>
-      <w:bookmarkEnd w:id="140"/>
+      <w:bookmarkEnd w:id="30"/>
     </w:p>
     <w:p>
       <w:pPr>
@@ -10047,6 +9638,7 @@
         </w:rPr>
         <w:t xml:space="preserve">En esta sección colocar todos aquellos anexos (tablas, figuras, gráficos, </w:t>
       </w:r>
+      <w:proofErr w:type="spellStart"/>
       <w:r>
         <w:rPr>
           <w:rFonts w:cs="Segoe UI"/>
@@ -10054,6 +9646,7 @@
         </w:rPr>
         <w:t>frameworks</w:t>
       </w:r>
+      <w:proofErr w:type="spellEnd"/>
       <w:r>
         <w:rPr>
           <w:rFonts w:cs="Segoe UI"/>
@@ -10207,12 +9800,12 @@
       <w:pPr>
         <w:pStyle w:val="Ttulo2"/>
       </w:pPr>
-      <w:bookmarkStart w:id="141" w:name="_Toc397444449"/>
+      <w:bookmarkStart w:id="31" w:name="_Toc397444449"/>
       <w:r>
         <w:lastRenderedPageBreak/>
         <w:t>Referencias bibliográficas</w:t>
       </w:r>
-      <w:bookmarkEnd w:id="141"/>
+      <w:bookmarkEnd w:id="31"/>
     </w:p>
     <w:p>
       <w:r>
@@ -10489,12 +10082,21 @@
           <w:lang w:val="es-ES"/>
         </w:rPr>
       </w:pPr>
+      <w:proofErr w:type="spellStart"/>
       <w:r>
         <w:rPr>
           <w:rFonts w:ascii="Segoe UI" w:hAnsi="Segoe UI" w:cs="Segoe UI"/>
           <w:lang w:val="es-ES"/>
         </w:rPr>
-        <w:t xml:space="preserve">ScientoPy:  </w:t>
+        <w:t>ScientoPy</w:t>
+      </w:r>
+      <w:proofErr w:type="spellEnd"/>
+      <w:r>
+        <w:rPr>
+          <w:rFonts w:ascii="Segoe UI" w:hAnsi="Segoe UI" w:cs="Segoe UI"/>
+          <w:lang w:val="es-ES"/>
+        </w:rPr>
+        <w:t xml:space="preserve">:  </w:t>
       </w:r>
       <w:hyperlink r:id="rId17">
         <w:r>
@@ -10560,12 +10162,21 @@
           <w:lang w:val="en-US"/>
         </w:rPr>
       </w:pPr>
+      <w:proofErr w:type="spellStart"/>
       <w:r>
         <w:rPr>
           <w:rFonts w:ascii="Segoe UI" w:hAnsi="Segoe UI" w:cs="Segoe UI"/>
           <w:lang w:val="en-US"/>
         </w:rPr>
-        <w:t xml:space="preserve">SciMAT:  </w:t>
+        <w:t>SciMAT</w:t>
+      </w:r>
+      <w:proofErr w:type="spellEnd"/>
+      <w:r>
+        <w:rPr>
+          <w:rFonts w:ascii="Segoe UI" w:hAnsi="Segoe UI" w:cs="Segoe UI"/>
+          <w:lang w:val="en-US"/>
+        </w:rPr>
+        <w:t xml:space="preserve">:  </w:t>
       </w:r>
       <w:r>
         <w:fldChar w:fldCharType="begin"/>
@@ -10573,7 +10184,7 @@
       <w:r>
         <w:rPr>
           <w:lang w:val="en-US"/>
-          <w:rPrChange w:id="142" w:author="Juan Felipe Aranguren Checa" w:date="2025-03-25T10:36:00Z">
+          <w:rPrChange w:id="32" w:author="Juan Felipe Aranguren Checa" w:date="2025-03-25T10:36:00Z">
             <w:rPr/>
           </w:rPrChange>
         </w:rPr>
@@ -10619,7 +10230,7 @@
       <w:r>
         <w:rPr>
           <w:lang w:val="en-US"/>
-          <w:rPrChange w:id="143" w:author="Juan Felipe Aranguren Checa" w:date="2025-03-25T10:36:00Z">
+          <w:rPrChange w:id="33" w:author="Juan Felipe Aranguren Checa" w:date="2025-03-25T10:36:00Z">
             <w:rPr/>
           </w:rPrChange>
         </w:rPr>
@@ -10669,7 +10280,7 @@
       <w:r>
         <w:rPr>
           <w:lang w:val="en-US"/>
-          <w:rPrChange w:id="144" w:author="Juan Felipe Aranguren Checa" w:date="2025-03-25T10:36:00Z">
+          <w:rPrChange w:id="34" w:author="Juan Felipe Aranguren Checa" w:date="2025-03-25T10:36:00Z">
             <w:rPr/>
           </w:rPrChange>
         </w:rPr>
@@ -10765,7 +10376,87 @@
           <w:b/>
           <w:szCs w:val="24"/>
         </w:rPr>
-        <w:t xml:space="preserve">: RefWork, BibTex (Latex), EndNote, Mendeley, CiteUlite, Zotero, </w:t>
+        <w:t xml:space="preserve">: </w:t>
+      </w:r>
+      <w:proofErr w:type="spellStart"/>
+      <w:r>
+        <w:rPr>
+          <w:b/>
+          <w:szCs w:val="24"/>
+        </w:rPr>
+        <w:t>RefWork</w:t>
+      </w:r>
+      <w:proofErr w:type="spellEnd"/>
+      <w:r>
+        <w:rPr>
+          <w:b/>
+          <w:szCs w:val="24"/>
+        </w:rPr>
+        <w:t xml:space="preserve">, </w:t>
+      </w:r>
+      <w:proofErr w:type="spellStart"/>
+      <w:r>
+        <w:rPr>
+          <w:b/>
+          <w:szCs w:val="24"/>
+        </w:rPr>
+        <w:t>BibTex</w:t>
+      </w:r>
+      <w:proofErr w:type="spellEnd"/>
+      <w:r>
+        <w:rPr>
+          <w:b/>
+          <w:szCs w:val="24"/>
+        </w:rPr>
+        <w:t xml:space="preserve"> (</w:t>
+      </w:r>
+      <w:proofErr w:type="spellStart"/>
+      <w:r>
+        <w:rPr>
+          <w:b/>
+          <w:szCs w:val="24"/>
+        </w:rPr>
+        <w:t>Latex</w:t>
+      </w:r>
+      <w:proofErr w:type="spellEnd"/>
+      <w:r>
+        <w:rPr>
+          <w:b/>
+          <w:szCs w:val="24"/>
+        </w:rPr>
+        <w:t xml:space="preserve">), </w:t>
+      </w:r>
+      <w:proofErr w:type="spellStart"/>
+      <w:r>
+        <w:rPr>
+          <w:b/>
+          <w:szCs w:val="24"/>
+        </w:rPr>
+        <w:t>EndNote</w:t>
+      </w:r>
+      <w:proofErr w:type="spellEnd"/>
+      <w:r>
+        <w:rPr>
+          <w:b/>
+          <w:szCs w:val="24"/>
+        </w:rPr>
+        <w:t xml:space="preserve">, Mendeley, </w:t>
+      </w:r>
+      <w:proofErr w:type="spellStart"/>
+      <w:r>
+        <w:rPr>
+          <w:b/>
+          <w:szCs w:val="24"/>
+        </w:rPr>
+        <w:t>CiteUlite</w:t>
+      </w:r>
+      <w:proofErr w:type="spellEnd"/>
+      <w:r>
+        <w:rPr>
+          <w:b/>
+          <w:szCs w:val="24"/>
+        </w:rPr>
+        <w:t xml:space="preserve">, Zotero, </w:t>
       </w:r>
     </w:p>
     <w:p/>
@@ -10795,8 +10486,16 @@
         <w:rPr>
           <w:i/>
         </w:rPr>
-        <w:t>IEEE References</w:t>
-      </w:r>
+        <w:t xml:space="preserve">IEEE </w:t>
+      </w:r>
+      <w:proofErr w:type="spellStart"/>
+      <w:r>
+        <w:rPr>
+          <w:i/>
+        </w:rPr>
+        <w:t>References</w:t>
+      </w:r>
+      <w:proofErr w:type="spellEnd"/>
       <w:r>
         <w:rPr>
           <w:i/>
@@ -10847,8 +10546,8 @@
 </file>
 
 <file path=word/comments.xml><?xml version="1.0" encoding="utf-8"?>
-<w:comments xmlns:wpc="http://schemas.microsoft.com/office/word/2010/wordprocessingCanvas" xmlns:cx="http://schemas.microsoft.com/office/drawing/2014/chartex" xmlns:cx1="http://schemas.microsoft.com/office/drawing/2015/9/8/chartex" xmlns:cx2="http://schemas.microsoft.com/office/drawing/2015/10/21/chartex" xmlns:cx3="http://schemas.microsoft.com/office/drawing/2016/5/9/chartex" xmlns:cx4="http://schemas.microsoft.com/office/drawing/2016/5/10/chartex" xmlns:cx5="http://schemas.microsoft.com/office/drawing/2016/5/11/chartex" xmlns:cx6="http://schemas.microsoft.com/office/drawing/2016/5/12/chartex" xmlns:cx7="http://schemas.microsoft.com/office/drawing/2016/5/13/chartex" xmlns:cx8="http://schemas.microsoft.com/office/drawing/2016/5/14/chartex" xmlns:mc="http://schemas.openxmlformats.org/markup-compatibility/2006" xmlns:aink="http://schemas.microsoft.com/office/drawing/2016/ink" xmlns:am3d="http://schemas.microsoft.com/office/drawing/2017/model3d" xmlns:o="urn:schemas-microsoft-com:office:office" xmlns:r="http://schemas.openxmlformats.org/officeDocument/2006/relationships" xmlns:m="http://schemas.openxmlformats.org/officeDocument/2006/math" xmlns:v="urn:schemas-microsoft-com:vml" xmlns:wp14="http://schemas.microsoft.com/office/word/2010/wordprocessingDrawing" xmlns:wp="http://schemas.openxmlformats.org/drawingml/2006/wordprocessingDrawing" xmlns:w10="urn:schemas-microsoft-com:office:word" xmlns:w="http://schemas.openxmlformats.org/wordprocessingml/2006/main" xmlns:w14="http://schemas.microsoft.com/office/word/2010/wordml" xmlns:w15="http://schemas.microsoft.com/office/word/2012/wordml" xmlns:w16cex="http://schemas.microsoft.com/office/word/2018/wordml/cex" xmlns:w16cid="http://schemas.microsoft.com/office/word/2016/wordml/cid" xmlns:w16="http://schemas.microsoft.com/office/word/2018/wordml" xmlns:w16sdtdh="http://schemas.microsoft.com/office/word/2020/wordml/sdtdatahash" xmlns:w16se="http://schemas.microsoft.com/office/word/2015/wordml/symex" xmlns:wpg="http://schemas.microsoft.com/office/word/2010/wordprocessingGroup" xmlns:wpi="http://schemas.microsoft.com/office/word/2010/wordprocessingInk" xmlns:wne="http://schemas.microsoft.com/office/word/2006/wordml" xmlns:wps="http://schemas.microsoft.com/office/word/2010/wordprocessingShape" mc:Ignorable="w14 w15 w16se w16cid w16 w16cex w16sdtdh wp14">
-  <w:comment w:id="11" w:author="Juan Felipe Aranguren Checa" w:date="2025-03-25T10:05:00Z" w:initials="JFAC">
+<w:comments xmlns:wpc="http://schemas.microsoft.com/office/word/2010/wordprocessingCanvas" xmlns:cx="http://schemas.microsoft.com/office/drawing/2014/chartex" xmlns:cx1="http://schemas.microsoft.com/office/drawing/2015/9/8/chartex" xmlns:cx2="http://schemas.microsoft.com/office/drawing/2015/10/21/chartex" xmlns:cx3="http://schemas.microsoft.com/office/drawing/2016/5/9/chartex" xmlns:cx4="http://schemas.microsoft.com/office/drawing/2016/5/10/chartex" xmlns:cx5="http://schemas.microsoft.com/office/drawing/2016/5/11/chartex" xmlns:cx6="http://schemas.microsoft.com/office/drawing/2016/5/12/chartex" xmlns:cx7="http://schemas.microsoft.com/office/drawing/2016/5/13/chartex" xmlns:cx8="http://schemas.microsoft.com/office/drawing/2016/5/14/chartex" xmlns:mc="http://schemas.openxmlformats.org/markup-compatibility/2006" xmlns:aink="http://schemas.microsoft.com/office/drawing/2016/ink" xmlns:am3d="http://schemas.microsoft.com/office/drawing/2017/model3d" xmlns:o="urn:schemas-microsoft-com:office:office" xmlns:oel="http://schemas.microsoft.com/office/2019/extlst" xmlns:r="http://schemas.openxmlformats.org/officeDocument/2006/relationships" xmlns:m="http://schemas.openxmlformats.org/officeDocument/2006/math" xmlns:v="urn:schemas-microsoft-com:vml" xmlns:wp14="http://schemas.microsoft.com/office/word/2010/wordprocessingDrawing" xmlns:wp="http://schemas.openxmlformats.org/drawingml/2006/wordprocessingDrawing" xmlns:w10="urn:schemas-microsoft-com:office:word" xmlns:w="http://schemas.openxmlformats.org/wordprocessingml/2006/main" xmlns:w14="http://schemas.microsoft.com/office/word/2010/wordml" xmlns:w15="http://schemas.microsoft.com/office/word/2012/wordml" xmlns:w16cex="http://schemas.microsoft.com/office/word/2018/wordml/cex" xmlns:w16cid="http://schemas.microsoft.com/office/word/2016/wordml/cid" xmlns:w16="http://schemas.microsoft.com/office/word/2018/wordml" xmlns:w16du="http://schemas.microsoft.com/office/word/2023/wordml/word16du" xmlns:w16sdtdh="http://schemas.microsoft.com/office/word/2020/wordml/sdtdatahash" xmlns:w16sdtfl="http://schemas.microsoft.com/office/word/2024/wordml/sdtformatlock" xmlns:w16se="http://schemas.microsoft.com/office/word/2015/wordml/symex" xmlns:wpg="http://schemas.microsoft.com/office/word/2010/wordprocessingGroup" xmlns:wpi="http://schemas.microsoft.com/office/word/2010/wordprocessingInk" xmlns:wne="http://schemas.microsoft.com/office/word/2006/wordml" xmlns:wps="http://schemas.microsoft.com/office/word/2010/wordprocessingShape" mc:Ignorable="w14 w15 w16se w16cid w16 w16cex w16sdtdh w16sdtfl w16du wp14">
+  <w:comment w:id="8" w:author="Juan Felipe Aranguren Checa" w:date="2025-03-25T10:05:00Z" w:initials="JFAC">
     <w:p>
       <w:pPr>
         <w:pStyle w:val="Textocomentario"/>
@@ -10876,7 +10575,7 @@
       </w:r>
     </w:p>
   </w:comment>
-  <w:comment w:id="19" w:author="Juan Felipe Aranguren Checa" w:date="2025-03-25T10:10:00Z" w:initials="JFAC">
+  <w:comment w:id="9" w:author="Juan Felipe Aranguren Checa" w:date="2025-03-25T10:10:00Z" w:initials="JFAC">
     <w:p>
       <w:pPr>
         <w:pStyle w:val="Textocomentario"/>
@@ -10904,7 +10603,7 @@
       </w:r>
     </w:p>
   </w:comment>
-  <w:comment w:id="73" w:author="Juan Felipe Aranguren Checa" w:date="2025-03-25T10:21:00Z" w:initials="JFAC">
+  <w:comment w:id="10" w:author="Juan Felipe Aranguren Checa" w:date="2025-03-25T10:21:00Z" w:initials="JFAC">
     <w:p>
       <w:pPr>
         <w:pStyle w:val="Textocomentario"/>
@@ -10920,7 +10619,7 @@
       </w:r>
     </w:p>
   </w:comment>
-  <w:comment w:id="126" w:author="Juan Felipe Aranguren Checa" w:date="2025-03-25T10:32:00Z" w:initials="JFAC">
+  <w:comment w:id="16" w:author="Juan Felipe Aranguren Checa" w:date="2025-03-25T10:32:00Z" w:initials="JFAC">
     <w:p>
       <w:pPr>
         <w:pStyle w:val="Textocomentario"/>
@@ -10940,7 +10639,7 @@
 </file>
 
 <file path=word/commentsExtended.xml><?xml version="1.0" encoding="utf-8"?>
-<w15:commentsEx xmlns:wpc="http://schemas.microsoft.com/office/word/2010/wordprocessingCanvas" xmlns:cx="http://schemas.microsoft.com/office/drawing/2014/chartex" xmlns:cx1="http://schemas.microsoft.com/office/drawing/2015/9/8/chartex" xmlns:cx2="http://schemas.microsoft.com/office/drawing/2015/10/21/chartex" xmlns:cx3="http://schemas.microsoft.com/office/drawing/2016/5/9/chartex" xmlns:cx4="http://schemas.microsoft.com/office/drawing/2016/5/10/chartex" xmlns:cx5="http://schemas.microsoft.com/office/drawing/2016/5/11/chartex" xmlns:cx6="http://schemas.microsoft.com/office/drawing/2016/5/12/chartex" xmlns:cx7="http://schemas.microsoft.com/office/drawing/2016/5/13/chartex" xmlns:cx8="http://schemas.microsoft.com/office/drawing/2016/5/14/chartex" xmlns:mc="http://schemas.openxmlformats.org/markup-compatibility/2006" xmlns:aink="http://schemas.microsoft.com/office/drawing/2016/ink" xmlns:am3d="http://schemas.microsoft.com/office/drawing/2017/model3d" xmlns:o="urn:schemas-microsoft-com:office:office" xmlns:r="http://schemas.openxmlformats.org/officeDocument/2006/relationships" xmlns:m="http://schemas.openxmlformats.org/officeDocument/2006/math" xmlns:v="urn:schemas-microsoft-com:vml" xmlns:wp14="http://schemas.microsoft.com/office/word/2010/wordprocessingDrawing" xmlns:wp="http://schemas.openxmlformats.org/drawingml/2006/wordprocessingDrawing" xmlns:w10="urn:schemas-microsoft-com:office:word" xmlns:w="http://schemas.openxmlformats.org/wordprocessingml/2006/main" xmlns:w14="http://schemas.microsoft.com/office/word/2010/wordml" xmlns:w15="http://schemas.microsoft.com/office/word/2012/wordml" xmlns:w16cex="http://schemas.microsoft.com/office/word/2018/wordml/cex" xmlns:w16cid="http://schemas.microsoft.com/office/word/2016/wordml/cid" xmlns:w16="http://schemas.microsoft.com/office/word/2018/wordml" xmlns:w16sdtdh="http://schemas.microsoft.com/office/word/2020/wordml/sdtdatahash" xmlns:w16se="http://schemas.microsoft.com/office/word/2015/wordml/symex" xmlns:wpg="http://schemas.microsoft.com/office/word/2010/wordprocessingGroup" xmlns:wpi="http://schemas.microsoft.com/office/word/2010/wordprocessingInk" xmlns:wne="http://schemas.microsoft.com/office/word/2006/wordml" xmlns:wps="http://schemas.microsoft.com/office/word/2010/wordprocessingShape" mc:Ignorable="w14 w15 w16se w16cid w16 w16cex w16sdtdh wp14">
+<w15:commentsEx xmlns:wpc="http://schemas.microsoft.com/office/word/2010/wordprocessingCanvas" xmlns:cx="http://schemas.microsoft.com/office/drawing/2014/chartex" xmlns:cx1="http://schemas.microsoft.com/office/drawing/2015/9/8/chartex" xmlns:cx2="http://schemas.microsoft.com/office/drawing/2015/10/21/chartex" xmlns:cx3="http://schemas.microsoft.com/office/drawing/2016/5/9/chartex" xmlns:cx4="http://schemas.microsoft.com/office/drawing/2016/5/10/chartex" xmlns:cx5="http://schemas.microsoft.com/office/drawing/2016/5/11/chartex" xmlns:cx6="http://schemas.microsoft.com/office/drawing/2016/5/12/chartex" xmlns:cx7="http://schemas.microsoft.com/office/drawing/2016/5/13/chartex" xmlns:cx8="http://schemas.microsoft.com/office/drawing/2016/5/14/chartex" xmlns:mc="http://schemas.openxmlformats.org/markup-compatibility/2006" xmlns:aink="http://schemas.microsoft.com/office/drawing/2016/ink" xmlns:am3d="http://schemas.microsoft.com/office/drawing/2017/model3d" xmlns:o="urn:schemas-microsoft-com:office:office" xmlns:oel="http://schemas.microsoft.com/office/2019/extlst" xmlns:r="http://schemas.openxmlformats.org/officeDocument/2006/relationships" xmlns:m="http://schemas.openxmlformats.org/officeDocument/2006/math" xmlns:v="urn:schemas-microsoft-com:vml" xmlns:wp14="http://schemas.microsoft.com/office/word/2010/wordprocessingDrawing" xmlns:wp="http://schemas.openxmlformats.org/drawingml/2006/wordprocessingDrawing" xmlns:w10="urn:schemas-microsoft-com:office:word" xmlns:w="http://schemas.openxmlformats.org/wordprocessingml/2006/main" xmlns:w14="http://schemas.microsoft.com/office/word/2010/wordml" xmlns:w15="http://schemas.microsoft.com/office/word/2012/wordml" xmlns:w16cex="http://schemas.microsoft.com/office/word/2018/wordml/cex" xmlns:w16cid="http://schemas.microsoft.com/office/word/2016/wordml/cid" xmlns:w16="http://schemas.microsoft.com/office/word/2018/wordml" xmlns:w16du="http://schemas.microsoft.com/office/word/2023/wordml/word16du" xmlns:w16sdtdh="http://schemas.microsoft.com/office/word/2020/wordml/sdtdatahash" xmlns:w16sdtfl="http://schemas.microsoft.com/office/word/2024/wordml/sdtformatlock" xmlns:w16se="http://schemas.microsoft.com/office/word/2015/wordml/symex" xmlns:wpg="http://schemas.microsoft.com/office/word/2010/wordprocessingGroup" xmlns:wpi="http://schemas.microsoft.com/office/word/2010/wordprocessingInk" xmlns:wne="http://schemas.microsoft.com/office/word/2006/wordml" xmlns:wps="http://schemas.microsoft.com/office/word/2010/wordprocessingShape" mc:Ignorable="w14 w15 w16se w16cid w16 w16cex w16sdtdh w16sdtfl w16du wp14">
   <w15:commentEx w15:paraId="050C63FC" w15:done="0"/>
   <w15:commentEx w15:paraId="5385E8D9" w15:done="0"/>
   <w15:commentEx w15:paraId="18D4CE0D" w15:done="0"/>
@@ -10949,7 +10648,7 @@
 </file>
 
 <file path=word/commentsExtensible.xml><?xml version="1.0" encoding="utf-8"?>
-<w16cex:commentsExtensible xmlns:wpc="http://schemas.microsoft.com/office/word/2010/wordprocessingCanvas" xmlns:cx="http://schemas.microsoft.com/office/drawing/2014/chartex" xmlns:cx1="http://schemas.microsoft.com/office/drawing/2015/9/8/chartex" xmlns:cx2="http://schemas.microsoft.com/office/drawing/2015/10/21/chartex" xmlns:cx3="http://schemas.microsoft.com/office/drawing/2016/5/9/chartex" xmlns:cx4="http://schemas.microsoft.com/office/drawing/2016/5/10/chartex" xmlns:cx5="http://schemas.microsoft.com/office/drawing/2016/5/11/chartex" xmlns:cx6="http://schemas.microsoft.com/office/drawing/2016/5/12/chartex" xmlns:cx7="http://schemas.microsoft.com/office/drawing/2016/5/13/chartex" xmlns:cx8="http://schemas.microsoft.com/office/drawing/2016/5/14/chartex" xmlns:mc="http://schemas.openxmlformats.org/markup-compatibility/2006" xmlns:aink="http://schemas.microsoft.com/office/drawing/2016/ink" xmlns:am3d="http://schemas.microsoft.com/office/drawing/2017/model3d" xmlns:o="urn:schemas-microsoft-com:office:office" xmlns:r="http://schemas.openxmlformats.org/officeDocument/2006/relationships" xmlns:m="http://schemas.openxmlformats.org/officeDocument/2006/math" xmlns:v="urn:schemas-microsoft-com:vml" xmlns:wp14="http://schemas.microsoft.com/office/word/2010/wordprocessingDrawing" xmlns:wp="http://schemas.openxmlformats.org/drawingml/2006/wordprocessingDrawing" xmlns:w10="urn:schemas-microsoft-com:office:word" xmlns:w="http://schemas.openxmlformats.org/wordprocessingml/2006/main" xmlns:w14="http://schemas.microsoft.com/office/word/2010/wordml" xmlns:w15="http://schemas.microsoft.com/office/word/2012/wordml" xmlns:w16cex="http://schemas.microsoft.com/office/word/2018/wordml/cex" xmlns:w16cid="http://schemas.microsoft.com/office/word/2016/wordml/cid" xmlns:w16="http://schemas.microsoft.com/office/word/2018/wordml" xmlns:w16sdtdh="http://schemas.microsoft.com/office/word/2020/wordml/sdtdatahash" xmlns:w16se="http://schemas.microsoft.com/office/word/2015/wordml/symex" xmlns:wpg="http://schemas.microsoft.com/office/word/2010/wordprocessingGroup" xmlns:wpi="http://schemas.microsoft.com/office/word/2010/wordprocessingInk" xmlns:wne="http://schemas.microsoft.com/office/word/2006/wordml" xmlns:wps="http://schemas.microsoft.com/office/word/2010/wordprocessingShape" mc:Ignorable="w14 w15 w16se w16cid w16 w16cex w16sdtdh wp14">
+<w16cex:commentsExtensible xmlns:wpc="http://schemas.microsoft.com/office/word/2010/wordprocessingCanvas" xmlns:cx="http://schemas.microsoft.com/office/drawing/2014/chartex" xmlns:cx1="http://schemas.microsoft.com/office/drawing/2015/9/8/chartex" xmlns:cx2="http://schemas.microsoft.com/office/drawing/2015/10/21/chartex" xmlns:cx3="http://schemas.microsoft.com/office/drawing/2016/5/9/chartex" xmlns:cx4="http://schemas.microsoft.com/office/drawing/2016/5/10/chartex" xmlns:cx5="http://schemas.microsoft.com/office/drawing/2016/5/11/chartex" xmlns:cx6="http://schemas.microsoft.com/office/drawing/2016/5/12/chartex" xmlns:cx7="http://schemas.microsoft.com/office/drawing/2016/5/13/chartex" xmlns:cx8="http://schemas.microsoft.com/office/drawing/2016/5/14/chartex" xmlns:cr="http://schemas.microsoft.com/office/comments/2020/reactions" xmlns:mc="http://schemas.openxmlformats.org/markup-compatibility/2006" xmlns:aink="http://schemas.microsoft.com/office/drawing/2016/ink" xmlns:am3d="http://schemas.microsoft.com/office/drawing/2017/model3d" xmlns:o="urn:schemas-microsoft-com:office:office" xmlns:oel="http://schemas.microsoft.com/office/2019/extlst" xmlns:r="http://schemas.openxmlformats.org/officeDocument/2006/relationships" xmlns:m="http://schemas.openxmlformats.org/officeDocument/2006/math" xmlns:v="urn:schemas-microsoft-com:vml" xmlns:wp14="http://schemas.microsoft.com/office/word/2010/wordprocessingDrawing" xmlns:wp="http://schemas.openxmlformats.org/drawingml/2006/wordprocessingDrawing" xmlns:w10="urn:schemas-microsoft-com:office:word" xmlns:w="http://schemas.openxmlformats.org/wordprocessingml/2006/main" xmlns:w14="http://schemas.microsoft.com/office/word/2010/wordml" xmlns:w15="http://schemas.microsoft.com/office/word/2012/wordml" xmlns:w16cex="http://schemas.microsoft.com/office/word/2018/wordml/cex" xmlns:w16cid="http://schemas.microsoft.com/office/word/2016/wordml/cid" xmlns:w16="http://schemas.microsoft.com/office/word/2018/wordml" xmlns:w16du="http://schemas.microsoft.com/office/word/2023/wordml/word16du" xmlns:w16sdtdh="http://schemas.microsoft.com/office/word/2020/wordml/sdtdatahash" xmlns:w16sdtfl="http://schemas.microsoft.com/office/word/2024/wordml/sdtformatlock" xmlns:w16se="http://schemas.microsoft.com/office/word/2015/wordml/symex" xmlns:wpg="http://schemas.microsoft.com/office/word/2010/wordprocessingGroup" xmlns:wpi="http://schemas.microsoft.com/office/word/2010/wordprocessingInk" xmlns:wne="http://schemas.microsoft.com/office/word/2006/wordml" xmlns:wps="http://schemas.microsoft.com/office/word/2010/wordprocessingShape" mc:Ignorable="w14 w15 w16se w16cid w16 w16cex w16sdtdh w16sdtfl cr w16du wp14">
   <w16cex:commentExtensible w16cex:durableId="2B8CFE72" w16cex:dateUtc="2025-03-25T15:05:00Z"/>
   <w16cex:commentExtensible w16cex:durableId="2B8CFFA1" w16cex:dateUtc="2025-03-25T15:10:00Z"/>
   <w16cex:commentExtensible w16cex:durableId="2B8D020F" w16cex:dateUtc="2025-03-25T15:21:00Z"/>
@@ -10958,7 +10657,7 @@
 </file>
 
 <file path=word/commentsIds.xml><?xml version="1.0" encoding="utf-8"?>
-<w16cid:commentsIds xmlns:wpc="http://schemas.microsoft.com/office/word/2010/wordprocessingCanvas" xmlns:cx="http://schemas.microsoft.com/office/drawing/2014/chartex" xmlns:cx1="http://schemas.microsoft.com/office/drawing/2015/9/8/chartex" xmlns:cx2="http://schemas.microsoft.com/office/drawing/2015/10/21/chartex" xmlns:cx3="http://schemas.microsoft.com/office/drawing/2016/5/9/chartex" xmlns:cx4="http://schemas.microsoft.com/office/drawing/2016/5/10/chartex" xmlns:cx5="http://schemas.microsoft.com/office/drawing/2016/5/11/chartex" xmlns:cx6="http://schemas.microsoft.com/office/drawing/2016/5/12/chartex" xmlns:cx7="http://schemas.microsoft.com/office/drawing/2016/5/13/chartex" xmlns:cx8="http://schemas.microsoft.com/office/drawing/2016/5/14/chartex" xmlns:mc="http://schemas.openxmlformats.org/markup-compatibility/2006" xmlns:aink="http://schemas.microsoft.com/office/drawing/2016/ink" xmlns:am3d="http://schemas.microsoft.com/office/drawing/2017/model3d" xmlns:o="urn:schemas-microsoft-com:office:office" xmlns:r="http://schemas.openxmlformats.org/officeDocument/2006/relationships" xmlns:m="http://schemas.openxmlformats.org/officeDocument/2006/math" xmlns:v="urn:schemas-microsoft-com:vml" xmlns:wp14="http://schemas.microsoft.com/office/word/2010/wordprocessingDrawing" xmlns:wp="http://schemas.openxmlformats.org/drawingml/2006/wordprocessingDrawing" xmlns:w10="urn:schemas-microsoft-com:office:word" xmlns:w="http://schemas.openxmlformats.org/wordprocessingml/2006/main" xmlns:w14="http://schemas.microsoft.com/office/word/2010/wordml" xmlns:w15="http://schemas.microsoft.com/office/word/2012/wordml" xmlns:w16cex="http://schemas.microsoft.com/office/word/2018/wordml/cex" xmlns:w16cid="http://schemas.microsoft.com/office/word/2016/wordml/cid" xmlns:w16="http://schemas.microsoft.com/office/word/2018/wordml" xmlns:w16sdtdh="http://schemas.microsoft.com/office/word/2020/wordml/sdtdatahash" xmlns:w16se="http://schemas.microsoft.com/office/word/2015/wordml/symex" xmlns:wpg="http://schemas.microsoft.com/office/word/2010/wordprocessingGroup" xmlns:wpi="http://schemas.microsoft.com/office/word/2010/wordprocessingInk" xmlns:wne="http://schemas.microsoft.com/office/word/2006/wordml" xmlns:wps="http://schemas.microsoft.com/office/word/2010/wordprocessingShape" mc:Ignorable="w14 w15 w16se w16cid w16 w16cex w16sdtdh wp14">
+<w16cid:commentsIds xmlns:wpc="http://schemas.microsoft.com/office/word/2010/wordprocessingCanvas" xmlns:cx="http://schemas.microsoft.com/office/drawing/2014/chartex" xmlns:cx1="http://schemas.microsoft.com/office/drawing/2015/9/8/chartex" xmlns:cx2="http://schemas.microsoft.com/office/drawing/2015/10/21/chartex" xmlns:cx3="http://schemas.microsoft.com/office/drawing/2016/5/9/chartex" xmlns:cx4="http://schemas.microsoft.com/office/drawing/2016/5/10/chartex" xmlns:cx5="http://schemas.microsoft.com/office/drawing/2016/5/11/chartex" xmlns:cx6="http://schemas.microsoft.com/office/drawing/2016/5/12/chartex" xmlns:cx7="http://schemas.microsoft.com/office/drawing/2016/5/13/chartex" xmlns:cx8="http://schemas.microsoft.com/office/drawing/2016/5/14/chartex" xmlns:mc="http://schemas.openxmlformats.org/markup-compatibility/2006" xmlns:aink="http://schemas.microsoft.com/office/drawing/2016/ink" xmlns:am3d="http://schemas.microsoft.com/office/drawing/2017/model3d" xmlns:o="urn:schemas-microsoft-com:office:office" xmlns:oel="http://schemas.microsoft.com/office/2019/extlst" xmlns:r="http://schemas.openxmlformats.org/officeDocument/2006/relationships" xmlns:m="http://schemas.openxmlformats.org/officeDocument/2006/math" xmlns:v="urn:schemas-microsoft-com:vml" xmlns:wp14="http://schemas.microsoft.com/office/word/2010/wordprocessingDrawing" xmlns:wp="http://schemas.openxmlformats.org/drawingml/2006/wordprocessingDrawing" xmlns:w10="urn:schemas-microsoft-com:office:word" xmlns:w="http://schemas.openxmlformats.org/wordprocessingml/2006/main" xmlns:w14="http://schemas.microsoft.com/office/word/2010/wordml" xmlns:w15="http://schemas.microsoft.com/office/word/2012/wordml" xmlns:w16cex="http://schemas.microsoft.com/office/word/2018/wordml/cex" xmlns:w16cid="http://schemas.microsoft.com/office/word/2016/wordml/cid" xmlns:w16="http://schemas.microsoft.com/office/word/2018/wordml" xmlns:w16du="http://schemas.microsoft.com/office/word/2023/wordml/word16du" xmlns:w16sdtdh="http://schemas.microsoft.com/office/word/2020/wordml/sdtdatahash" xmlns:w16sdtfl="http://schemas.microsoft.com/office/word/2024/wordml/sdtformatlock" xmlns:w16se="http://schemas.microsoft.com/office/word/2015/wordml/symex" xmlns:wpg="http://schemas.microsoft.com/office/word/2010/wordprocessingGroup" xmlns:wpi="http://schemas.microsoft.com/office/word/2010/wordprocessingInk" xmlns:wne="http://schemas.microsoft.com/office/word/2006/wordml" xmlns:wps="http://schemas.microsoft.com/office/word/2010/wordprocessingShape" mc:Ignorable="w14 w15 w16se w16cid w16 w16cex w16sdtdh w16sdtfl w16du wp14">
   <w16cid:commentId w16cid:paraId="050C63FC" w16cid:durableId="2B8CFE72"/>
   <w16cid:commentId w16cid:paraId="5385E8D9" w16cid:durableId="2B8CFFA1"/>
   <w16cid:commentId w16cid:paraId="18D4CE0D" w16cid:durableId="2B8D020F"/>
@@ -10967,7 +10666,7 @@
 </file>
 
 <file path=word/endnotes.xml><?xml version="1.0" encoding="utf-8"?>
-<w:endnotes xmlns:wpc="http://schemas.microsoft.com/office/word/2010/wordprocessingCanvas" xmlns:cx="http://schemas.microsoft.com/office/drawing/2014/chartex" xmlns:cx1="http://schemas.microsoft.com/office/drawing/2015/9/8/chartex" xmlns:cx2="http://schemas.microsoft.com/office/drawing/2015/10/21/chartex" xmlns:cx3="http://schemas.microsoft.com/office/drawing/2016/5/9/chartex" xmlns:cx4="http://schemas.microsoft.com/office/drawing/2016/5/10/chartex" xmlns:cx5="http://schemas.microsoft.com/office/drawing/2016/5/11/chartex" xmlns:cx6="http://schemas.microsoft.com/office/drawing/2016/5/12/chartex" xmlns:cx7="http://schemas.microsoft.com/office/drawing/2016/5/13/chartex" xmlns:cx8="http://schemas.microsoft.com/office/drawing/2016/5/14/chartex" xmlns:mc="http://schemas.openxmlformats.org/markup-compatibility/2006" xmlns:aink="http://schemas.microsoft.com/office/drawing/2016/ink" xmlns:am3d="http://schemas.microsoft.com/office/drawing/2017/model3d" xmlns:o="urn:schemas-microsoft-com:office:office" xmlns:r="http://schemas.openxmlformats.org/officeDocument/2006/relationships" xmlns:m="http://schemas.openxmlformats.org/officeDocument/2006/math" xmlns:v="urn:schemas-microsoft-com:vml" xmlns:wp14="http://schemas.microsoft.com/office/word/2010/wordprocessingDrawing" xmlns:wp="http://schemas.openxmlformats.org/drawingml/2006/wordprocessingDrawing" xmlns:w10="urn:schemas-microsoft-com:office:word" xmlns:w="http://schemas.openxmlformats.org/wordprocessingml/2006/main" xmlns:w14="http://schemas.microsoft.com/office/word/2010/wordml" xmlns:w15="http://schemas.microsoft.com/office/word/2012/wordml" xmlns:w16cex="http://schemas.microsoft.com/office/word/2018/wordml/cex" xmlns:w16cid="http://schemas.microsoft.com/office/word/2016/wordml/cid" xmlns:w16="http://schemas.microsoft.com/office/word/2018/wordml" xmlns:w16sdtdh="http://schemas.microsoft.com/office/word/2020/wordml/sdtdatahash" xmlns:w16se="http://schemas.microsoft.com/office/word/2015/wordml/symex" xmlns:wpg="http://schemas.microsoft.com/office/word/2010/wordprocessingGroup" xmlns:wpi="http://schemas.microsoft.com/office/word/2010/wordprocessingInk" xmlns:wne="http://schemas.microsoft.com/office/word/2006/wordml" xmlns:wps="http://schemas.microsoft.com/office/word/2010/wordprocessingShape" mc:Ignorable="w14 w15 w16se w16cid w16 w16cex w16sdtdh wp14">
+<w:endnotes xmlns:wpc="http://schemas.microsoft.com/office/word/2010/wordprocessingCanvas" xmlns:cx="http://schemas.microsoft.com/office/drawing/2014/chartex" xmlns:cx1="http://schemas.microsoft.com/office/drawing/2015/9/8/chartex" xmlns:cx2="http://schemas.microsoft.com/office/drawing/2015/10/21/chartex" xmlns:cx3="http://schemas.microsoft.com/office/drawing/2016/5/9/chartex" xmlns:cx4="http://schemas.microsoft.com/office/drawing/2016/5/10/chartex" xmlns:cx5="http://schemas.microsoft.com/office/drawing/2016/5/11/chartex" xmlns:cx6="http://schemas.microsoft.com/office/drawing/2016/5/12/chartex" xmlns:cx7="http://schemas.microsoft.com/office/drawing/2016/5/13/chartex" xmlns:cx8="http://schemas.microsoft.com/office/drawing/2016/5/14/chartex" xmlns:mc="http://schemas.openxmlformats.org/markup-compatibility/2006" xmlns:aink="http://schemas.microsoft.com/office/drawing/2016/ink" xmlns:am3d="http://schemas.microsoft.com/office/drawing/2017/model3d" xmlns:o="urn:schemas-microsoft-com:office:office" xmlns:oel="http://schemas.microsoft.com/office/2019/extlst" xmlns:r="http://schemas.openxmlformats.org/officeDocument/2006/relationships" xmlns:m="http://schemas.openxmlformats.org/officeDocument/2006/math" xmlns:v="urn:schemas-microsoft-com:vml" xmlns:wp14="http://schemas.microsoft.com/office/word/2010/wordprocessingDrawing" xmlns:wp="http://schemas.openxmlformats.org/drawingml/2006/wordprocessingDrawing" xmlns:w10="urn:schemas-microsoft-com:office:word" xmlns:w="http://schemas.openxmlformats.org/wordprocessingml/2006/main" xmlns:w14="http://schemas.microsoft.com/office/word/2010/wordml" xmlns:w15="http://schemas.microsoft.com/office/word/2012/wordml" xmlns:w16cex="http://schemas.microsoft.com/office/word/2018/wordml/cex" xmlns:w16cid="http://schemas.microsoft.com/office/word/2016/wordml/cid" xmlns:w16="http://schemas.microsoft.com/office/word/2018/wordml" xmlns:w16du="http://schemas.microsoft.com/office/word/2023/wordml/word16du" xmlns:w16sdtdh="http://schemas.microsoft.com/office/word/2020/wordml/sdtdatahash" xmlns:w16sdtfl="http://schemas.microsoft.com/office/word/2024/wordml/sdtformatlock" xmlns:w16se="http://schemas.microsoft.com/office/word/2015/wordml/symex" xmlns:wpg="http://schemas.microsoft.com/office/word/2010/wordprocessingGroup" xmlns:wpi="http://schemas.microsoft.com/office/word/2010/wordprocessingInk" xmlns:wne="http://schemas.microsoft.com/office/word/2006/wordml" xmlns:wps="http://schemas.microsoft.com/office/word/2010/wordprocessingShape" mc:Ignorable="w14 w15 w16se w16cid w16 w16cex w16sdtdh w16sdtfl w16du wp14">
   <w:endnote w:type="separator" w:id="-1">
     <w:p>
       <w:pPr>
@@ -10999,7 +10698,7 @@
 </file>
 
 <file path=word/footer1.xml><?xml version="1.0" encoding="utf-8"?>
-<w:ftr xmlns:wpc="http://schemas.microsoft.com/office/word/2010/wordprocessingCanvas" xmlns:cx="http://schemas.microsoft.com/office/drawing/2014/chartex" xmlns:cx1="http://schemas.microsoft.com/office/drawing/2015/9/8/chartex" xmlns:cx2="http://schemas.microsoft.com/office/drawing/2015/10/21/chartex" xmlns:cx3="http://schemas.microsoft.com/office/drawing/2016/5/9/chartex" xmlns:cx4="http://schemas.microsoft.com/office/drawing/2016/5/10/chartex" xmlns:cx5="http://schemas.microsoft.com/office/drawing/2016/5/11/chartex" xmlns:cx6="http://schemas.microsoft.com/office/drawing/2016/5/12/chartex" xmlns:cx7="http://schemas.microsoft.com/office/drawing/2016/5/13/chartex" xmlns:cx8="http://schemas.microsoft.com/office/drawing/2016/5/14/chartex" xmlns:mc="http://schemas.openxmlformats.org/markup-compatibility/2006" xmlns:aink="http://schemas.microsoft.com/office/drawing/2016/ink" xmlns:am3d="http://schemas.microsoft.com/office/drawing/2017/model3d" xmlns:o="urn:schemas-microsoft-com:office:office" xmlns:r="http://schemas.openxmlformats.org/officeDocument/2006/relationships" xmlns:m="http://schemas.openxmlformats.org/officeDocument/2006/math" xmlns:v="urn:schemas-microsoft-com:vml" xmlns:wp14="http://schemas.microsoft.com/office/word/2010/wordprocessingDrawing" xmlns:wp="http://schemas.openxmlformats.org/drawingml/2006/wordprocessingDrawing" xmlns:w10="urn:schemas-microsoft-com:office:word" xmlns:w="http://schemas.openxmlformats.org/wordprocessingml/2006/main" xmlns:w14="http://schemas.microsoft.com/office/word/2010/wordml" xmlns:w15="http://schemas.microsoft.com/office/word/2012/wordml" xmlns:w16cex="http://schemas.microsoft.com/office/word/2018/wordml/cex" xmlns:w16cid="http://schemas.microsoft.com/office/word/2016/wordml/cid" xmlns:w16="http://schemas.microsoft.com/office/word/2018/wordml" xmlns:w16sdtdh="http://schemas.microsoft.com/office/word/2020/wordml/sdtdatahash" xmlns:w16se="http://schemas.microsoft.com/office/word/2015/wordml/symex" xmlns:wpg="http://schemas.microsoft.com/office/word/2010/wordprocessingGroup" xmlns:wpi="http://schemas.microsoft.com/office/word/2010/wordprocessingInk" xmlns:wne="http://schemas.microsoft.com/office/word/2006/wordml" xmlns:wps="http://schemas.microsoft.com/office/word/2010/wordprocessingShape" mc:Ignorable="w14 w15 w16se w16cid w16 w16cex w16sdtdh wp14">
+<w:ftr xmlns:wpc="http://schemas.microsoft.com/office/word/2010/wordprocessingCanvas" xmlns:cx="http://schemas.microsoft.com/office/drawing/2014/chartex" xmlns:cx1="http://schemas.microsoft.com/office/drawing/2015/9/8/chartex" xmlns:cx2="http://schemas.microsoft.com/office/drawing/2015/10/21/chartex" xmlns:cx3="http://schemas.microsoft.com/office/drawing/2016/5/9/chartex" xmlns:cx4="http://schemas.microsoft.com/office/drawing/2016/5/10/chartex" xmlns:cx5="http://schemas.microsoft.com/office/drawing/2016/5/11/chartex" xmlns:cx6="http://schemas.microsoft.com/office/drawing/2016/5/12/chartex" xmlns:cx7="http://schemas.microsoft.com/office/drawing/2016/5/13/chartex" xmlns:cx8="http://schemas.microsoft.com/office/drawing/2016/5/14/chartex" xmlns:mc="http://schemas.openxmlformats.org/markup-compatibility/2006" xmlns:aink="http://schemas.microsoft.com/office/drawing/2016/ink" xmlns:am3d="http://schemas.microsoft.com/office/drawing/2017/model3d" xmlns:o="urn:schemas-microsoft-com:office:office" xmlns:oel="http://schemas.microsoft.com/office/2019/extlst" xmlns:r="http://schemas.openxmlformats.org/officeDocument/2006/relationships" xmlns:m="http://schemas.openxmlformats.org/officeDocument/2006/math" xmlns:v="urn:schemas-microsoft-com:vml" xmlns:wp14="http://schemas.microsoft.com/office/word/2010/wordprocessingDrawing" xmlns:wp="http://schemas.openxmlformats.org/drawingml/2006/wordprocessingDrawing" xmlns:w10="urn:schemas-microsoft-com:office:word" xmlns:w="http://schemas.openxmlformats.org/wordprocessingml/2006/main" xmlns:w14="http://schemas.microsoft.com/office/word/2010/wordml" xmlns:w15="http://schemas.microsoft.com/office/word/2012/wordml" xmlns:w16cex="http://schemas.microsoft.com/office/word/2018/wordml/cex" xmlns:w16cid="http://schemas.microsoft.com/office/word/2016/wordml/cid" xmlns:w16="http://schemas.microsoft.com/office/word/2018/wordml" xmlns:w16du="http://schemas.microsoft.com/office/word/2023/wordml/word16du" xmlns:w16sdtdh="http://schemas.microsoft.com/office/word/2020/wordml/sdtdatahash" xmlns:w16sdtfl="http://schemas.microsoft.com/office/word/2024/wordml/sdtformatlock" xmlns:w16se="http://schemas.microsoft.com/office/word/2015/wordml/symex" xmlns:wpg="http://schemas.microsoft.com/office/word/2010/wordprocessingGroup" xmlns:wpi="http://schemas.microsoft.com/office/word/2010/wordprocessingInk" xmlns:wne="http://schemas.microsoft.com/office/word/2006/wordml" xmlns:wps="http://schemas.microsoft.com/office/word/2010/wordprocessingShape" mc:Ignorable="w14 w15 w16se w16cid w16 w16cex w16sdtdh w16sdtfl w16du wp14">
   <w:p>
     <w:pPr>
       <w:pStyle w:val="Piedepgina"/>
@@ -11015,7 +10714,7 @@
 </file>
 
 <file path=word/footer2.xml><?xml version="1.0" encoding="utf-8"?>
-<w:ftr xmlns:wpc="http://schemas.microsoft.com/office/word/2010/wordprocessingCanvas" xmlns:cx="http://schemas.microsoft.com/office/drawing/2014/chartex" xmlns:cx1="http://schemas.microsoft.com/office/drawing/2015/9/8/chartex" xmlns:cx2="http://schemas.microsoft.com/office/drawing/2015/10/21/chartex" xmlns:cx3="http://schemas.microsoft.com/office/drawing/2016/5/9/chartex" xmlns:cx4="http://schemas.microsoft.com/office/drawing/2016/5/10/chartex" xmlns:cx5="http://schemas.microsoft.com/office/drawing/2016/5/11/chartex" xmlns:cx6="http://schemas.microsoft.com/office/drawing/2016/5/12/chartex" xmlns:cx7="http://schemas.microsoft.com/office/drawing/2016/5/13/chartex" xmlns:cx8="http://schemas.microsoft.com/office/drawing/2016/5/14/chartex" xmlns:mc="http://schemas.openxmlformats.org/markup-compatibility/2006" xmlns:aink="http://schemas.microsoft.com/office/drawing/2016/ink" xmlns:am3d="http://schemas.microsoft.com/office/drawing/2017/model3d" xmlns:o="urn:schemas-microsoft-com:office:office" xmlns:r="http://schemas.openxmlformats.org/officeDocument/2006/relationships" xmlns:m="http://schemas.openxmlformats.org/officeDocument/2006/math" xmlns:v="urn:schemas-microsoft-com:vml" xmlns:wp14="http://schemas.microsoft.com/office/word/2010/wordprocessingDrawing" xmlns:wp="http://schemas.openxmlformats.org/drawingml/2006/wordprocessingDrawing" xmlns:w10="urn:schemas-microsoft-com:office:word" xmlns:w="http://schemas.openxmlformats.org/wordprocessingml/2006/main" xmlns:w14="http://schemas.microsoft.com/office/word/2010/wordml" xmlns:w15="http://schemas.microsoft.com/office/word/2012/wordml" xmlns:w16cex="http://schemas.microsoft.com/office/word/2018/wordml/cex" xmlns:w16cid="http://schemas.microsoft.com/office/word/2016/wordml/cid" xmlns:w16="http://schemas.microsoft.com/office/word/2018/wordml" xmlns:w16sdtdh="http://schemas.microsoft.com/office/word/2020/wordml/sdtdatahash" xmlns:w16se="http://schemas.microsoft.com/office/word/2015/wordml/symex" xmlns:wpg="http://schemas.microsoft.com/office/word/2010/wordprocessingGroup" xmlns:wpi="http://schemas.microsoft.com/office/word/2010/wordprocessingInk" xmlns:wne="http://schemas.microsoft.com/office/word/2006/wordml" xmlns:wps="http://schemas.microsoft.com/office/word/2010/wordprocessingShape" mc:Ignorable="w14 w15 w16se w16cid w16 w16cex w16sdtdh wp14">
+<w:ftr xmlns:wpc="http://schemas.microsoft.com/office/word/2010/wordprocessingCanvas" xmlns:cx="http://schemas.microsoft.com/office/drawing/2014/chartex" xmlns:cx1="http://schemas.microsoft.com/office/drawing/2015/9/8/chartex" xmlns:cx2="http://schemas.microsoft.com/office/drawing/2015/10/21/chartex" xmlns:cx3="http://schemas.microsoft.com/office/drawing/2016/5/9/chartex" xmlns:cx4="http://schemas.microsoft.com/office/drawing/2016/5/10/chartex" xmlns:cx5="http://schemas.microsoft.com/office/drawing/2016/5/11/chartex" xmlns:cx6="http://schemas.microsoft.com/office/drawing/2016/5/12/chartex" xmlns:cx7="http://schemas.microsoft.com/office/drawing/2016/5/13/chartex" xmlns:cx8="http://schemas.microsoft.com/office/drawing/2016/5/14/chartex" xmlns:mc="http://schemas.openxmlformats.org/markup-compatibility/2006" xmlns:aink="http://schemas.microsoft.com/office/drawing/2016/ink" xmlns:am3d="http://schemas.microsoft.com/office/drawing/2017/model3d" xmlns:o="urn:schemas-microsoft-com:office:office" xmlns:oel="http://schemas.microsoft.com/office/2019/extlst" xmlns:r="http://schemas.openxmlformats.org/officeDocument/2006/relationships" xmlns:m="http://schemas.openxmlformats.org/officeDocument/2006/math" xmlns:v="urn:schemas-microsoft-com:vml" xmlns:wp14="http://schemas.microsoft.com/office/word/2010/wordprocessingDrawing" xmlns:wp="http://schemas.openxmlformats.org/drawingml/2006/wordprocessingDrawing" xmlns:w10="urn:schemas-microsoft-com:office:word" xmlns:w="http://schemas.openxmlformats.org/wordprocessingml/2006/main" xmlns:w14="http://schemas.microsoft.com/office/word/2010/wordml" xmlns:w15="http://schemas.microsoft.com/office/word/2012/wordml" xmlns:w16cex="http://schemas.microsoft.com/office/word/2018/wordml/cex" xmlns:w16cid="http://schemas.microsoft.com/office/word/2016/wordml/cid" xmlns:w16="http://schemas.microsoft.com/office/word/2018/wordml" xmlns:w16du="http://schemas.microsoft.com/office/word/2023/wordml/word16du" xmlns:w16sdtdh="http://schemas.microsoft.com/office/word/2020/wordml/sdtdatahash" xmlns:w16sdtfl="http://schemas.microsoft.com/office/word/2024/wordml/sdtformatlock" xmlns:w16se="http://schemas.microsoft.com/office/word/2015/wordml/symex" xmlns:wpg="http://schemas.microsoft.com/office/word/2010/wordprocessingGroup" xmlns:wpi="http://schemas.microsoft.com/office/word/2010/wordprocessingInk" xmlns:wne="http://schemas.microsoft.com/office/word/2006/wordml" xmlns:wps="http://schemas.microsoft.com/office/word/2010/wordprocessingShape" mc:Ignorable="w14 w15 w16se w16cid w16 w16cex w16sdtdh w16sdtfl w16du wp14">
   <w:sdt>
     <w:sdtPr>
       <w:id w:val="1863475536"/>
@@ -11024,7 +10723,6 @@
         <w:docPartUnique/>
       </w:docPartObj>
     </w:sdtPr>
-    <w:sdtEndPr/>
     <w:sdtContent>
       <w:p>
         <w:pPr>
@@ -11071,7 +10769,7 @@
 </file>
 
 <file path=word/footnotes.xml><?xml version="1.0" encoding="utf-8"?>
-<w:footnotes xmlns:wpc="http://schemas.microsoft.com/office/word/2010/wordprocessingCanvas" xmlns:cx="http://schemas.microsoft.com/office/drawing/2014/chartex" xmlns:cx1="http://schemas.microsoft.com/office/drawing/2015/9/8/chartex" xmlns:cx2="http://schemas.microsoft.com/office/drawing/2015/10/21/chartex" xmlns:cx3="http://schemas.microsoft.com/office/drawing/2016/5/9/chartex" xmlns:cx4="http://schemas.microsoft.com/office/drawing/2016/5/10/chartex" xmlns:cx5="http://schemas.microsoft.com/office/drawing/2016/5/11/chartex" xmlns:cx6="http://schemas.microsoft.com/office/drawing/2016/5/12/chartex" xmlns:cx7="http://schemas.microsoft.com/office/drawing/2016/5/13/chartex" xmlns:cx8="http://schemas.microsoft.com/office/drawing/2016/5/14/chartex" xmlns:mc="http://schemas.openxmlformats.org/markup-compatibility/2006" xmlns:aink="http://schemas.microsoft.com/office/drawing/2016/ink" xmlns:am3d="http://schemas.microsoft.com/office/drawing/2017/model3d" xmlns:o="urn:schemas-microsoft-com:office:office" xmlns:r="http://schemas.openxmlformats.org/officeDocument/2006/relationships" xmlns:m="http://schemas.openxmlformats.org/officeDocument/2006/math" xmlns:v="urn:schemas-microsoft-com:vml" xmlns:wp14="http://schemas.microsoft.com/office/word/2010/wordprocessingDrawing" xmlns:wp="http://schemas.openxmlformats.org/drawingml/2006/wordprocessingDrawing" xmlns:w10="urn:schemas-microsoft-com:office:word" xmlns:w="http://schemas.openxmlformats.org/wordprocessingml/2006/main" xmlns:w14="http://schemas.microsoft.com/office/word/2010/wordml" xmlns:w15="http://schemas.microsoft.com/office/word/2012/wordml" xmlns:w16cex="http://schemas.microsoft.com/office/word/2018/wordml/cex" xmlns:w16cid="http://schemas.microsoft.com/office/word/2016/wordml/cid" xmlns:w16="http://schemas.microsoft.com/office/word/2018/wordml" xmlns:w16sdtdh="http://schemas.microsoft.com/office/word/2020/wordml/sdtdatahash" xmlns:w16se="http://schemas.microsoft.com/office/word/2015/wordml/symex" xmlns:wpg="http://schemas.microsoft.com/office/word/2010/wordprocessingGroup" xmlns:wpi="http://schemas.microsoft.com/office/word/2010/wordprocessingInk" xmlns:wne="http://schemas.microsoft.com/office/word/2006/wordml" xmlns:wps="http://schemas.microsoft.com/office/word/2010/wordprocessingShape" mc:Ignorable="w14 w15 w16se w16cid w16 w16cex w16sdtdh wp14">
+<w:footnotes xmlns:wpc="http://schemas.microsoft.com/office/word/2010/wordprocessingCanvas" xmlns:cx="http://schemas.microsoft.com/office/drawing/2014/chartex" xmlns:cx1="http://schemas.microsoft.com/office/drawing/2015/9/8/chartex" xmlns:cx2="http://schemas.microsoft.com/office/drawing/2015/10/21/chartex" xmlns:cx3="http://schemas.microsoft.com/office/drawing/2016/5/9/chartex" xmlns:cx4="http://schemas.microsoft.com/office/drawing/2016/5/10/chartex" xmlns:cx5="http://schemas.microsoft.com/office/drawing/2016/5/11/chartex" xmlns:cx6="http://schemas.microsoft.com/office/drawing/2016/5/12/chartex" xmlns:cx7="http://schemas.microsoft.com/office/drawing/2016/5/13/chartex" xmlns:cx8="http://schemas.microsoft.com/office/drawing/2016/5/14/chartex" xmlns:mc="http://schemas.openxmlformats.org/markup-compatibility/2006" xmlns:aink="http://schemas.microsoft.com/office/drawing/2016/ink" xmlns:am3d="http://schemas.microsoft.com/office/drawing/2017/model3d" xmlns:o="urn:schemas-microsoft-com:office:office" xmlns:oel="http://schemas.microsoft.com/office/2019/extlst" xmlns:r="http://schemas.openxmlformats.org/officeDocument/2006/relationships" xmlns:m="http://schemas.openxmlformats.org/officeDocument/2006/math" xmlns:v="urn:schemas-microsoft-com:vml" xmlns:wp14="http://schemas.microsoft.com/office/word/2010/wordprocessingDrawing" xmlns:wp="http://schemas.openxmlformats.org/drawingml/2006/wordprocessingDrawing" xmlns:w10="urn:schemas-microsoft-com:office:word" xmlns:w="http://schemas.openxmlformats.org/wordprocessingml/2006/main" xmlns:w14="http://schemas.microsoft.com/office/word/2010/wordml" xmlns:w15="http://schemas.microsoft.com/office/word/2012/wordml" xmlns:w16cex="http://schemas.microsoft.com/office/word/2018/wordml/cex" xmlns:w16cid="http://schemas.microsoft.com/office/word/2016/wordml/cid" xmlns:w16="http://schemas.microsoft.com/office/word/2018/wordml" xmlns:w16du="http://schemas.microsoft.com/office/word/2023/wordml/word16du" xmlns:w16sdtdh="http://schemas.microsoft.com/office/word/2020/wordml/sdtdatahash" xmlns:w16sdtfl="http://schemas.microsoft.com/office/word/2024/wordml/sdtformatlock" xmlns:w16se="http://schemas.microsoft.com/office/word/2015/wordml/symex" xmlns:wpg="http://schemas.microsoft.com/office/word/2010/wordprocessingGroup" xmlns:wpi="http://schemas.microsoft.com/office/word/2010/wordprocessingInk" xmlns:wne="http://schemas.microsoft.com/office/word/2006/wordml" xmlns:wps="http://schemas.microsoft.com/office/word/2010/wordprocessingShape" mc:Ignorable="w14 w15 w16se w16cid w16 w16cex w16sdtdh w16sdtfl w16du wp14">
   <w:footnote w:type="separator" w:id="-1">
     <w:p>
       <w:pPr>
@@ -11103,7 +10801,7 @@
 </file>
 
 <file path=word/header1.xml><?xml version="1.0" encoding="utf-8"?>
-<w:hdr xmlns:wpc="http://schemas.microsoft.com/office/word/2010/wordprocessingCanvas" xmlns:cx="http://schemas.microsoft.com/office/drawing/2014/chartex" xmlns:cx1="http://schemas.microsoft.com/office/drawing/2015/9/8/chartex" xmlns:cx2="http://schemas.microsoft.com/office/drawing/2015/10/21/chartex" xmlns:cx3="http://schemas.microsoft.com/office/drawing/2016/5/9/chartex" xmlns:cx4="http://schemas.microsoft.com/office/drawing/2016/5/10/chartex" xmlns:cx5="http://schemas.microsoft.com/office/drawing/2016/5/11/chartex" xmlns:cx6="http://schemas.microsoft.com/office/drawing/2016/5/12/chartex" xmlns:cx7="http://schemas.microsoft.com/office/drawing/2016/5/13/chartex" xmlns:cx8="http://schemas.microsoft.com/office/drawing/2016/5/14/chartex" xmlns:mc="http://schemas.openxmlformats.org/markup-compatibility/2006" xmlns:aink="http://schemas.microsoft.com/office/drawing/2016/ink" xmlns:am3d="http://schemas.microsoft.com/office/drawing/2017/model3d" xmlns:o="urn:schemas-microsoft-com:office:office" xmlns:r="http://schemas.openxmlformats.org/officeDocument/2006/relationships" xmlns:m="http://schemas.openxmlformats.org/officeDocument/2006/math" xmlns:v="urn:schemas-microsoft-com:vml" xmlns:wp14="http://schemas.microsoft.com/office/word/2010/wordprocessingDrawing" xmlns:wp="http://schemas.openxmlformats.org/drawingml/2006/wordprocessingDrawing" xmlns:w10="urn:schemas-microsoft-com:office:word" xmlns:w="http://schemas.openxmlformats.org/wordprocessingml/2006/main" xmlns:w14="http://schemas.microsoft.com/office/word/2010/wordml" xmlns:w15="http://schemas.microsoft.com/office/word/2012/wordml" xmlns:w16cex="http://schemas.microsoft.com/office/word/2018/wordml/cex" xmlns:w16cid="http://schemas.microsoft.com/office/word/2016/wordml/cid" xmlns:w16="http://schemas.microsoft.com/office/word/2018/wordml" xmlns:w16sdtdh="http://schemas.microsoft.com/office/word/2020/wordml/sdtdatahash" xmlns:w16se="http://schemas.microsoft.com/office/word/2015/wordml/symex" xmlns:wpg="http://schemas.microsoft.com/office/word/2010/wordprocessingGroup" xmlns:wpi="http://schemas.microsoft.com/office/word/2010/wordprocessingInk" xmlns:wne="http://schemas.microsoft.com/office/word/2006/wordml" xmlns:wps="http://schemas.microsoft.com/office/word/2010/wordprocessingShape" mc:Ignorable="w14 w15 w16se w16cid w16 w16cex w16sdtdh wp14">
+<w:hdr xmlns:wpc="http://schemas.microsoft.com/office/word/2010/wordprocessingCanvas" xmlns:cx="http://schemas.microsoft.com/office/drawing/2014/chartex" xmlns:cx1="http://schemas.microsoft.com/office/drawing/2015/9/8/chartex" xmlns:cx2="http://schemas.microsoft.com/office/drawing/2015/10/21/chartex" xmlns:cx3="http://schemas.microsoft.com/office/drawing/2016/5/9/chartex" xmlns:cx4="http://schemas.microsoft.com/office/drawing/2016/5/10/chartex" xmlns:cx5="http://schemas.microsoft.com/office/drawing/2016/5/11/chartex" xmlns:cx6="http://schemas.microsoft.com/office/drawing/2016/5/12/chartex" xmlns:cx7="http://schemas.microsoft.com/office/drawing/2016/5/13/chartex" xmlns:cx8="http://schemas.microsoft.com/office/drawing/2016/5/14/chartex" xmlns:mc="http://schemas.openxmlformats.org/markup-compatibility/2006" xmlns:aink="http://schemas.microsoft.com/office/drawing/2016/ink" xmlns:am3d="http://schemas.microsoft.com/office/drawing/2017/model3d" xmlns:o="urn:schemas-microsoft-com:office:office" xmlns:oel="http://schemas.microsoft.com/office/2019/extlst" xmlns:r="http://schemas.openxmlformats.org/officeDocument/2006/relationships" xmlns:m="http://schemas.openxmlformats.org/officeDocument/2006/math" xmlns:v="urn:schemas-microsoft-com:vml" xmlns:wp14="http://schemas.microsoft.com/office/word/2010/wordprocessingDrawing" xmlns:wp="http://schemas.openxmlformats.org/drawingml/2006/wordprocessingDrawing" xmlns:w10="urn:schemas-microsoft-com:office:word" xmlns:w="http://schemas.openxmlformats.org/wordprocessingml/2006/main" xmlns:w14="http://schemas.microsoft.com/office/word/2010/wordml" xmlns:w15="http://schemas.microsoft.com/office/word/2012/wordml" xmlns:w16cex="http://schemas.microsoft.com/office/word/2018/wordml/cex" xmlns:w16cid="http://schemas.microsoft.com/office/word/2016/wordml/cid" xmlns:w16="http://schemas.microsoft.com/office/word/2018/wordml" xmlns:w16du="http://schemas.microsoft.com/office/word/2023/wordml/word16du" xmlns:w16sdtdh="http://schemas.microsoft.com/office/word/2020/wordml/sdtdatahash" xmlns:w16sdtfl="http://schemas.microsoft.com/office/word/2024/wordml/sdtformatlock" xmlns:w16se="http://schemas.microsoft.com/office/word/2015/wordml/symex" xmlns:wpg="http://schemas.microsoft.com/office/word/2010/wordprocessingGroup" xmlns:wpi="http://schemas.microsoft.com/office/word/2010/wordprocessingInk" xmlns:wne="http://schemas.microsoft.com/office/word/2006/wordml" xmlns:wps="http://schemas.microsoft.com/office/word/2010/wordprocessingShape" mc:Ignorable="w14 w15 w16se w16cid w16 w16cex w16sdtdh w16sdtfl w16du wp14">
   <w:tbl>
     <w:tblPr>
       <w:tblW w:w="0" w:type="auto"/>
@@ -11165,7 +10863,7 @@
 </file>
 
 <file path=word/header2.xml><?xml version="1.0" encoding="utf-8"?>
-<w:hdr xmlns:wpc="http://schemas.microsoft.com/office/word/2010/wordprocessingCanvas" xmlns:cx="http://schemas.microsoft.com/office/drawing/2014/chartex" xmlns:cx1="http://schemas.microsoft.com/office/drawing/2015/9/8/chartex" xmlns:cx2="http://schemas.microsoft.com/office/drawing/2015/10/21/chartex" xmlns:cx3="http://schemas.microsoft.com/office/drawing/2016/5/9/chartex" xmlns:cx4="http://schemas.microsoft.com/office/drawing/2016/5/10/chartex" xmlns:cx5="http://schemas.microsoft.com/office/drawing/2016/5/11/chartex" xmlns:cx6="http://schemas.microsoft.com/office/drawing/2016/5/12/chartex" xmlns:cx7="http://schemas.microsoft.com/office/drawing/2016/5/13/chartex" xmlns:cx8="http://schemas.microsoft.com/office/drawing/2016/5/14/chartex" xmlns:mc="http://schemas.openxmlformats.org/markup-compatibility/2006" xmlns:aink="http://schemas.microsoft.com/office/drawing/2016/ink" xmlns:am3d="http://schemas.microsoft.com/office/drawing/2017/model3d" xmlns:o="urn:schemas-microsoft-com:office:office" xmlns:r="http://schemas.openxmlformats.org/officeDocument/2006/relationships" xmlns:m="http://schemas.openxmlformats.org/officeDocument/2006/math" xmlns:v="urn:schemas-microsoft-com:vml" xmlns:wp14="http://schemas.microsoft.com/office/word/2010/wordprocessingDrawing" xmlns:wp="http://schemas.openxmlformats.org/drawingml/2006/wordprocessingDrawing" xmlns:w10="urn:schemas-microsoft-com:office:word" xmlns:w="http://schemas.openxmlformats.org/wordprocessingml/2006/main" xmlns:w14="http://schemas.microsoft.com/office/word/2010/wordml" xmlns:w15="http://schemas.microsoft.com/office/word/2012/wordml" xmlns:w16cex="http://schemas.microsoft.com/office/word/2018/wordml/cex" xmlns:w16cid="http://schemas.microsoft.com/office/word/2016/wordml/cid" xmlns:w16="http://schemas.microsoft.com/office/word/2018/wordml" xmlns:w16sdtdh="http://schemas.microsoft.com/office/word/2020/wordml/sdtdatahash" xmlns:w16se="http://schemas.microsoft.com/office/word/2015/wordml/symex" xmlns:wpg="http://schemas.microsoft.com/office/word/2010/wordprocessingGroup" xmlns:wpi="http://schemas.microsoft.com/office/word/2010/wordprocessingInk" xmlns:wne="http://schemas.microsoft.com/office/word/2006/wordml" xmlns:wps="http://schemas.microsoft.com/office/word/2010/wordprocessingShape" mc:Ignorable="w14 w15 w16se w16cid w16 w16cex w16sdtdh wp14">
+<w:hdr xmlns:wpc="http://schemas.microsoft.com/office/word/2010/wordprocessingCanvas" xmlns:cx="http://schemas.microsoft.com/office/drawing/2014/chartex" xmlns:cx1="http://schemas.microsoft.com/office/drawing/2015/9/8/chartex" xmlns:cx2="http://schemas.microsoft.com/office/drawing/2015/10/21/chartex" xmlns:cx3="http://schemas.microsoft.com/office/drawing/2016/5/9/chartex" xmlns:cx4="http://schemas.microsoft.com/office/drawing/2016/5/10/chartex" xmlns:cx5="http://schemas.microsoft.com/office/drawing/2016/5/11/chartex" xmlns:cx6="http://schemas.microsoft.com/office/drawing/2016/5/12/chartex" xmlns:cx7="http://schemas.microsoft.com/office/drawing/2016/5/13/chartex" xmlns:cx8="http://schemas.microsoft.com/office/drawing/2016/5/14/chartex" xmlns:mc="http://schemas.openxmlformats.org/markup-compatibility/2006" xmlns:aink="http://schemas.microsoft.com/office/drawing/2016/ink" xmlns:am3d="http://schemas.microsoft.com/office/drawing/2017/model3d" xmlns:o="urn:schemas-microsoft-com:office:office" xmlns:oel="http://schemas.microsoft.com/office/2019/extlst" xmlns:r="http://schemas.openxmlformats.org/officeDocument/2006/relationships" xmlns:m="http://schemas.openxmlformats.org/officeDocument/2006/math" xmlns:v="urn:schemas-microsoft-com:vml" xmlns:wp14="http://schemas.microsoft.com/office/word/2010/wordprocessingDrawing" xmlns:wp="http://schemas.openxmlformats.org/drawingml/2006/wordprocessingDrawing" xmlns:w10="urn:schemas-microsoft-com:office:word" xmlns:w="http://schemas.openxmlformats.org/wordprocessingml/2006/main" xmlns:w14="http://schemas.microsoft.com/office/word/2010/wordml" xmlns:w15="http://schemas.microsoft.com/office/word/2012/wordml" xmlns:w16cex="http://schemas.microsoft.com/office/word/2018/wordml/cex" xmlns:w16cid="http://schemas.microsoft.com/office/word/2016/wordml/cid" xmlns:w16="http://schemas.microsoft.com/office/word/2018/wordml" xmlns:w16du="http://schemas.microsoft.com/office/word/2023/wordml/word16du" xmlns:w16sdtdh="http://schemas.microsoft.com/office/word/2020/wordml/sdtdatahash" xmlns:w16sdtfl="http://schemas.microsoft.com/office/word/2024/wordml/sdtformatlock" xmlns:w16se="http://schemas.microsoft.com/office/word/2015/wordml/symex" xmlns:wpg="http://schemas.microsoft.com/office/word/2010/wordprocessingGroup" xmlns:wpi="http://schemas.microsoft.com/office/word/2010/wordprocessingInk" xmlns:wne="http://schemas.microsoft.com/office/word/2006/wordml" xmlns:wps="http://schemas.microsoft.com/office/word/2010/wordprocessingShape" mc:Ignorable="w14 w15 w16se w16cid w16 w16cex w16sdtdh w16sdtfl w16du wp14">
   <w:tbl>
     <w:tblPr>
       <w:tblW w:w="0" w:type="auto"/>
@@ -11227,7 +10925,7 @@
 </file>
 
 <file path=word/numbering.xml><?xml version="1.0" encoding="utf-8"?>
-<w:numbering xmlns:wpc="http://schemas.microsoft.com/office/word/2010/wordprocessingCanvas" xmlns:cx="http://schemas.microsoft.com/office/drawing/2014/chartex" xmlns:cx1="http://schemas.microsoft.com/office/drawing/2015/9/8/chartex" xmlns:cx2="http://schemas.microsoft.com/office/drawing/2015/10/21/chartex" xmlns:cx3="http://schemas.microsoft.com/office/drawing/2016/5/9/chartex" xmlns:cx4="http://schemas.microsoft.com/office/drawing/2016/5/10/chartex" xmlns:cx5="http://schemas.microsoft.com/office/drawing/2016/5/11/chartex" xmlns:cx6="http://schemas.microsoft.com/office/drawing/2016/5/12/chartex" xmlns:cx7="http://schemas.microsoft.com/office/drawing/2016/5/13/chartex" xmlns:cx8="http://schemas.microsoft.com/office/drawing/2016/5/14/chartex" xmlns:mc="http://schemas.openxmlformats.org/markup-compatibility/2006" xmlns:aink="http://schemas.microsoft.com/office/drawing/2016/ink" xmlns:am3d="http://schemas.microsoft.com/office/drawing/2017/model3d" xmlns:o="urn:schemas-microsoft-com:office:office" xmlns:r="http://schemas.openxmlformats.org/officeDocument/2006/relationships" xmlns:m="http://schemas.openxmlformats.org/officeDocument/2006/math" xmlns:v="urn:schemas-microsoft-com:vml" xmlns:wp14="http://schemas.microsoft.com/office/word/2010/wordprocessingDrawing" xmlns:wp="http://schemas.openxmlformats.org/drawingml/2006/wordprocessingDrawing" xmlns:w10="urn:schemas-microsoft-com:office:word" xmlns:w="http://schemas.openxmlformats.org/wordprocessingml/2006/main" xmlns:w14="http://schemas.microsoft.com/office/word/2010/wordml" xmlns:w15="http://schemas.microsoft.com/office/word/2012/wordml" xmlns:w16cex="http://schemas.microsoft.com/office/word/2018/wordml/cex" xmlns:w16cid="http://schemas.microsoft.com/office/word/2016/wordml/cid" xmlns:w16="http://schemas.microsoft.com/office/word/2018/wordml" xmlns:w16sdtdh="http://schemas.microsoft.com/office/word/2020/wordml/sdtdatahash" xmlns:w16se="http://schemas.microsoft.com/office/word/2015/wordml/symex" xmlns:wpg="http://schemas.microsoft.com/office/word/2010/wordprocessingGroup" xmlns:wpi="http://schemas.microsoft.com/office/word/2010/wordprocessingInk" xmlns:wne="http://schemas.microsoft.com/office/word/2006/wordml" xmlns:wps="http://schemas.microsoft.com/office/word/2010/wordprocessingShape" mc:Ignorable="w14 w15 w16se w16cid w16 w16cex w16sdtdh wp14">
+<w:numbering xmlns:wpc="http://schemas.microsoft.com/office/word/2010/wordprocessingCanvas" xmlns:cx="http://schemas.microsoft.com/office/drawing/2014/chartex" xmlns:cx1="http://schemas.microsoft.com/office/drawing/2015/9/8/chartex" xmlns:cx2="http://schemas.microsoft.com/office/drawing/2015/10/21/chartex" xmlns:cx3="http://schemas.microsoft.com/office/drawing/2016/5/9/chartex" xmlns:cx4="http://schemas.microsoft.com/office/drawing/2016/5/10/chartex" xmlns:cx5="http://schemas.microsoft.com/office/drawing/2016/5/11/chartex" xmlns:cx6="http://schemas.microsoft.com/office/drawing/2016/5/12/chartex" xmlns:cx7="http://schemas.microsoft.com/office/drawing/2016/5/13/chartex" xmlns:cx8="http://schemas.microsoft.com/office/drawing/2016/5/14/chartex" xmlns:mc="http://schemas.openxmlformats.org/markup-compatibility/2006" xmlns:aink="http://schemas.microsoft.com/office/drawing/2016/ink" xmlns:am3d="http://schemas.microsoft.com/office/drawing/2017/model3d" xmlns:o="urn:schemas-microsoft-com:office:office" xmlns:oel="http://schemas.microsoft.com/office/2019/extlst" xmlns:r="http://schemas.openxmlformats.org/officeDocument/2006/relationships" xmlns:m="http://schemas.openxmlformats.org/officeDocument/2006/math" xmlns:v="urn:schemas-microsoft-com:vml" xmlns:wp14="http://schemas.microsoft.com/office/word/2010/wordprocessingDrawing" xmlns:wp="http://schemas.openxmlformats.org/drawingml/2006/wordprocessingDrawing" xmlns:w10="urn:schemas-microsoft-com:office:word" xmlns:w="http://schemas.openxmlformats.org/wordprocessingml/2006/main" xmlns:w14="http://schemas.microsoft.com/office/word/2010/wordml" xmlns:w15="http://schemas.microsoft.com/office/word/2012/wordml" xmlns:w16cex="http://schemas.microsoft.com/office/word/2018/wordml/cex" xmlns:w16cid="http://schemas.microsoft.com/office/word/2016/wordml/cid" xmlns:w16="http://schemas.microsoft.com/office/word/2018/wordml" xmlns:w16du="http://schemas.microsoft.com/office/word/2023/wordml/word16du" xmlns:w16sdtdh="http://schemas.microsoft.com/office/word/2020/wordml/sdtdatahash" xmlns:w16sdtfl="http://schemas.microsoft.com/office/word/2024/wordml/sdtformatlock" xmlns:w16se="http://schemas.microsoft.com/office/word/2015/wordml/symex" xmlns:wpg="http://schemas.microsoft.com/office/word/2010/wordprocessingGroup" xmlns:wpi="http://schemas.microsoft.com/office/word/2010/wordprocessingInk" xmlns:wne="http://schemas.microsoft.com/office/word/2006/wordml" xmlns:wps="http://schemas.microsoft.com/office/word/2010/wordprocessingShape" mc:Ignorable="w14 w15 w16se w16cid w16 w16cex w16sdtdh w16sdtfl w16du wp14">
   <w:abstractNum w:abstractNumId="0" w15:restartNumberingAfterBreak="0">
     <w:nsid w:val="09A06C3E"/>
     <w:multiLevelType w:val="hybridMultilevel"/>
@@ -13549,46 +13247,46 @@
       </w:rPr>
     </w:lvl>
   </w:abstractNum>
-  <w:num w:numId="1">
+  <w:num w:numId="1" w16cid:durableId="507595680">
     <w:abstractNumId w:val="10"/>
   </w:num>
-  <w:num w:numId="2">
+  <w:num w:numId="2" w16cid:durableId="1144858838">
     <w:abstractNumId w:val="12"/>
   </w:num>
-  <w:num w:numId="3">
+  <w:num w:numId="3" w16cid:durableId="166016988">
     <w:abstractNumId w:val="3"/>
   </w:num>
-  <w:num w:numId="4">
+  <w:num w:numId="4" w16cid:durableId="1690330175">
     <w:abstractNumId w:val="18"/>
   </w:num>
-  <w:num w:numId="5">
+  <w:num w:numId="5" w16cid:durableId="1015575943">
     <w:abstractNumId w:val="6"/>
   </w:num>
-  <w:num w:numId="6">
+  <w:num w:numId="6" w16cid:durableId="296685684">
     <w:abstractNumId w:val="7"/>
   </w:num>
-  <w:num w:numId="7">
+  <w:num w:numId="7" w16cid:durableId="1203177268">
     <w:abstractNumId w:val="17"/>
   </w:num>
-  <w:num w:numId="8">
+  <w:num w:numId="8" w16cid:durableId="1773360810">
     <w:abstractNumId w:val="15"/>
   </w:num>
-  <w:num w:numId="9">
+  <w:num w:numId="9" w16cid:durableId="1131442997">
     <w:abstractNumId w:val="9"/>
   </w:num>
-  <w:num w:numId="10">
+  <w:num w:numId="10" w16cid:durableId="2105834767">
     <w:abstractNumId w:val="19"/>
   </w:num>
-  <w:num w:numId="11">
+  <w:num w:numId="11" w16cid:durableId="2002124820">
     <w:abstractNumId w:val="14"/>
   </w:num>
-  <w:num w:numId="12">
+  <w:num w:numId="12" w16cid:durableId="235019860">
     <w:abstractNumId w:val="13"/>
   </w:num>
-  <w:num w:numId="13">
+  <w:num w:numId="13" w16cid:durableId="1319768809">
     <w:abstractNumId w:val="1"/>
   </w:num>
-  <w:num w:numId="14">
+  <w:num w:numId="14" w16cid:durableId="2030252613">
     <w:abstractNumId w:val="11"/>
     <w:lvlOverride w:ilvl="0">
       <w:startOverride w:val="1"/>
@@ -13618,25 +13316,25 @@
       <w:startOverride w:val="1"/>
     </w:lvlOverride>
   </w:num>
-  <w:num w:numId="15">
+  <w:num w:numId="15" w16cid:durableId="429620166">
     <w:abstractNumId w:val="0"/>
   </w:num>
-  <w:num w:numId="16">
+  <w:num w:numId="16" w16cid:durableId="2008047944">
     <w:abstractNumId w:val="16"/>
   </w:num>
-  <w:num w:numId="17">
+  <w:num w:numId="17" w16cid:durableId="1450589628">
     <w:abstractNumId w:val="8"/>
   </w:num>
-  <w:num w:numId="18">
+  <w:num w:numId="18" w16cid:durableId="866868684">
     <w:abstractNumId w:val="5"/>
   </w:num>
-  <w:num w:numId="19">
+  <w:num w:numId="19" w16cid:durableId="1972324386">
     <w:abstractNumId w:val="2"/>
   </w:num>
-  <w:num w:numId="20">
+  <w:num w:numId="20" w16cid:durableId="351540033">
     <w:abstractNumId w:val="20"/>
   </w:num>
-  <w:num w:numId="21">
+  <w:num w:numId="21" w16cid:durableId="21518723">
     <w:abstractNumId w:val="4"/>
   </w:num>
   <w:numIdMacAtCleanup w:val="13"/>
@@ -13644,7 +13342,7 @@
 </file>
 
 <file path=word/people.xml><?xml version="1.0" encoding="utf-8"?>
-<w15:people xmlns:wpc="http://schemas.microsoft.com/office/word/2010/wordprocessingCanvas" xmlns:cx="http://schemas.microsoft.com/office/drawing/2014/chartex" xmlns:cx1="http://schemas.microsoft.com/office/drawing/2015/9/8/chartex" xmlns:cx2="http://schemas.microsoft.com/office/drawing/2015/10/21/chartex" xmlns:cx3="http://schemas.microsoft.com/office/drawing/2016/5/9/chartex" xmlns:cx4="http://schemas.microsoft.com/office/drawing/2016/5/10/chartex" xmlns:cx5="http://schemas.microsoft.com/office/drawing/2016/5/11/chartex" xmlns:cx6="http://schemas.microsoft.com/office/drawing/2016/5/12/chartex" xmlns:cx7="http://schemas.microsoft.com/office/drawing/2016/5/13/chartex" xmlns:cx8="http://schemas.microsoft.com/office/drawing/2016/5/14/chartex" xmlns:mc="http://schemas.openxmlformats.org/markup-compatibility/2006" xmlns:aink="http://schemas.microsoft.com/office/drawing/2016/ink" xmlns:am3d="http://schemas.microsoft.com/office/drawing/2017/model3d" xmlns:o="urn:schemas-microsoft-com:office:office" xmlns:r="http://schemas.openxmlformats.org/officeDocument/2006/relationships" xmlns:m="http://schemas.openxmlformats.org/officeDocument/2006/math" xmlns:v="urn:schemas-microsoft-com:vml" xmlns:wp14="http://schemas.microsoft.com/office/word/2010/wordprocessingDrawing" xmlns:wp="http://schemas.openxmlformats.org/drawingml/2006/wordprocessingDrawing" xmlns:w10="urn:schemas-microsoft-com:office:word" xmlns:w="http://schemas.openxmlformats.org/wordprocessingml/2006/main" xmlns:w14="http://schemas.microsoft.com/office/word/2010/wordml" xmlns:w15="http://schemas.microsoft.com/office/word/2012/wordml" xmlns:w16cex="http://schemas.microsoft.com/office/word/2018/wordml/cex" xmlns:w16cid="http://schemas.microsoft.com/office/word/2016/wordml/cid" xmlns:w16="http://schemas.microsoft.com/office/word/2018/wordml" xmlns:w16sdtdh="http://schemas.microsoft.com/office/word/2020/wordml/sdtdatahash" xmlns:w16se="http://schemas.microsoft.com/office/word/2015/wordml/symex" xmlns:wpg="http://schemas.microsoft.com/office/word/2010/wordprocessingGroup" xmlns:wpi="http://schemas.microsoft.com/office/word/2010/wordprocessingInk" xmlns:wne="http://schemas.microsoft.com/office/word/2006/wordml" xmlns:wps="http://schemas.microsoft.com/office/word/2010/wordprocessingShape" mc:Ignorable="w14 w15 w16se w16cid w16 w16cex w16sdtdh wp14">
+<w15:people xmlns:wpc="http://schemas.microsoft.com/office/word/2010/wordprocessingCanvas" xmlns:cx="http://schemas.microsoft.com/office/drawing/2014/chartex" xmlns:cx1="http://schemas.microsoft.com/office/drawing/2015/9/8/chartex" xmlns:cx2="http://schemas.microsoft.com/office/drawing/2015/10/21/chartex" xmlns:cx3="http://schemas.microsoft.com/office/drawing/2016/5/9/chartex" xmlns:cx4="http://schemas.microsoft.com/office/drawing/2016/5/10/chartex" xmlns:cx5="http://schemas.microsoft.com/office/drawing/2016/5/11/chartex" xmlns:cx6="http://schemas.microsoft.com/office/drawing/2016/5/12/chartex" xmlns:cx7="http://schemas.microsoft.com/office/drawing/2016/5/13/chartex" xmlns:cx8="http://schemas.microsoft.com/office/drawing/2016/5/14/chartex" xmlns:mc="http://schemas.openxmlformats.org/markup-compatibility/2006" xmlns:aink="http://schemas.microsoft.com/office/drawing/2016/ink" xmlns:am3d="http://schemas.microsoft.com/office/drawing/2017/model3d" xmlns:o="urn:schemas-microsoft-com:office:office" xmlns:oel="http://schemas.microsoft.com/office/2019/extlst" xmlns:r="http://schemas.openxmlformats.org/officeDocument/2006/relationships" xmlns:m="http://schemas.openxmlformats.org/officeDocument/2006/math" xmlns:v="urn:schemas-microsoft-com:vml" xmlns:wp14="http://schemas.microsoft.com/office/word/2010/wordprocessingDrawing" xmlns:wp="http://schemas.openxmlformats.org/drawingml/2006/wordprocessingDrawing" xmlns:w10="urn:schemas-microsoft-com:office:word" xmlns:w="http://schemas.openxmlformats.org/wordprocessingml/2006/main" xmlns:w14="http://schemas.microsoft.com/office/word/2010/wordml" xmlns:w15="http://schemas.microsoft.com/office/word/2012/wordml" xmlns:w16cex="http://schemas.microsoft.com/office/word/2018/wordml/cex" xmlns:w16cid="http://schemas.microsoft.com/office/word/2016/wordml/cid" xmlns:w16="http://schemas.microsoft.com/office/word/2018/wordml" xmlns:w16du="http://schemas.microsoft.com/office/word/2023/wordml/word16du" xmlns:w16sdtdh="http://schemas.microsoft.com/office/word/2020/wordml/sdtdatahash" xmlns:w16sdtfl="http://schemas.microsoft.com/office/word/2024/wordml/sdtformatlock" xmlns:w16se="http://schemas.microsoft.com/office/word/2015/wordml/symex" xmlns:wpg="http://schemas.microsoft.com/office/word/2010/wordprocessingGroup" xmlns:wpi="http://schemas.microsoft.com/office/word/2010/wordprocessingInk" xmlns:wne="http://schemas.microsoft.com/office/word/2006/wordml" xmlns:wps="http://schemas.microsoft.com/office/word/2010/wordprocessingShape" mc:Ignorable="w14 w15 w16se w16cid w16 w16cex w16sdtdh w16sdtfl w16du wp14">
   <w15:person w15:author="Juan Felipe Aranguren Checa">
     <w15:presenceInfo w15:providerId="AD" w15:userId="S::1085297617@icesi.edu.co::2290aa4d-1cdd-43fc-b740-def32f6a5c81"/>
   </w15:person>
@@ -13652,7 +13350,7 @@
 </file>
 
 <file path=word/styles.xml><?xml version="1.0" encoding="utf-8"?>
-<w:styles xmlns:mc="http://schemas.openxmlformats.org/markup-compatibility/2006" xmlns:r="http://schemas.openxmlformats.org/officeDocument/2006/relationships" xmlns:w="http://schemas.openxmlformats.org/wordprocessingml/2006/main" xmlns:w14="http://schemas.microsoft.com/office/word/2010/wordml" xmlns:w15="http://schemas.microsoft.com/office/word/2012/wordml" xmlns:w16cex="http://schemas.microsoft.com/office/word/2018/wordml/cex" xmlns:w16cid="http://schemas.microsoft.com/office/word/2016/wordml/cid" xmlns:w16="http://schemas.microsoft.com/office/word/2018/wordml" xmlns:w16sdtdh="http://schemas.microsoft.com/office/word/2020/wordml/sdtdatahash" xmlns:w16se="http://schemas.microsoft.com/office/word/2015/wordml/symex" mc:Ignorable="w14 w15 w16se w16cid w16 w16cex w16sdtdh">
+<w:styles xmlns:mc="http://schemas.openxmlformats.org/markup-compatibility/2006" xmlns:r="http://schemas.openxmlformats.org/officeDocument/2006/relationships" xmlns:w="http://schemas.openxmlformats.org/wordprocessingml/2006/main" xmlns:w14="http://schemas.microsoft.com/office/word/2010/wordml" xmlns:w15="http://schemas.microsoft.com/office/word/2012/wordml" xmlns:w16cex="http://schemas.microsoft.com/office/word/2018/wordml/cex" xmlns:w16cid="http://schemas.microsoft.com/office/word/2016/wordml/cid" xmlns:w16="http://schemas.microsoft.com/office/word/2018/wordml" xmlns:w16du="http://schemas.microsoft.com/office/word/2023/wordml/word16du" xmlns:w16sdtdh="http://schemas.microsoft.com/office/word/2020/wordml/sdtdatahash" xmlns:w16sdtfl="http://schemas.microsoft.com/office/word/2024/wordml/sdtformatlock" xmlns:w16se="http://schemas.microsoft.com/office/word/2015/wordml/symex" mc:Ignorable="w14 w15 w16se w16cid w16 w16cex w16sdtdh w16sdtfl w16du">
   <w:docDefaults>
     <w:rPrDefault>
       <w:rPr>
@@ -14652,6 +14350,22 @@
       </w:tblBorders>
     </w:tblPr>
   </w:style>
+  <w:style w:type="paragraph" w:styleId="Revisin">
+    <w:name w:val="Revision"/>
+    <w:hidden/>
+    <w:uiPriority w:val="99"/>
+    <w:semiHidden/>
+    <w:rsid w:val="00CF297E"/>
+    <w:pPr>
+      <w:spacing w:after="0" w:line="240" w:lineRule="auto"/>
+    </w:pPr>
+    <w:rPr>
+      <w:rFonts w:ascii="Segoe UI" w:eastAsiaTheme="minorEastAsia" w:hAnsi="Segoe UI" w:cstheme="minorBidi"/>
+      <w:color w:val="auto"/>
+      <w:szCs w:val="22"/>
+      <w:lang w:eastAsia="es-CO"/>
+    </w:rPr>
+  </w:style>
 </w:styles>
 </file>
 

</xml_diff>